<commit_message>
CPT and Bayesian Model generated
</commit_message>
<xml_diff>
--- a/Documentation/Progetto.docx
+++ b/Documentation/Progetto.docx
@@ -1,6 +1,6 @@
 
 <file path=word/document.xml><?xml version="1.0" encoding="utf-8"?>
-<w:document xmlns:wpc="http://schemas.microsoft.com/office/word/2010/wordprocessingCanvas" xmlns:mo="http://schemas.microsoft.com/office/mac/office/2008/main" xmlns:mc="http://schemas.openxmlformats.org/markup-compatibility/2006" xmlns:mv="urn:schemas-microsoft-com:mac:vml" xmlns:o="urn:schemas-microsoft-com:office:office" xmlns:r="http://schemas.openxmlformats.org/officeDocument/2006/relationships" xmlns:m="http://schemas.openxmlformats.org/officeDocument/2006/math" xmlns:v="urn:schemas-microsoft-com:vml" xmlns:wp14="http://schemas.microsoft.com/office/word/2010/wordprocessingDrawing" xmlns:wp="http://schemas.openxmlformats.org/drawingml/2006/wordprocessingDrawing" xmlns:w10="urn:schemas-microsoft-com:office:word" xmlns:w="http://schemas.openxmlformats.org/wordprocessingml/2006/main" xmlns:w14="http://schemas.microsoft.com/office/word/2010/wordml" xmlns:wpg="http://schemas.microsoft.com/office/word/2010/wordprocessingGroup" xmlns:wpi="http://schemas.microsoft.com/office/word/2010/wordprocessingInk" xmlns:wne="http://schemas.microsoft.com/office/word/2006/wordml" xmlns:wps="http://schemas.microsoft.com/office/word/2010/wordprocessingShape" mc:Ignorable="w14 wp14">
+<w:document xmlns:wpc="http://schemas.microsoft.com/office/word/2010/wordprocessingCanvas" xmlns:cx="http://schemas.microsoft.com/office/drawing/2014/chartex" xmlns:cx1="http://schemas.microsoft.com/office/drawing/2015/9/8/chartex" xmlns:cx2="http://schemas.microsoft.com/office/drawing/2015/10/21/chartex" xmlns:cx3="http://schemas.microsoft.com/office/drawing/2016/5/9/chartex" xmlns:cx4="http://schemas.microsoft.com/office/drawing/2016/5/10/chartex" xmlns:cx5="http://schemas.microsoft.com/office/drawing/2016/5/11/chartex" xmlns:cx6="http://schemas.microsoft.com/office/drawing/2016/5/12/chartex" xmlns:cx7="http://schemas.microsoft.com/office/drawing/2016/5/13/chartex" xmlns:cx8="http://schemas.microsoft.com/office/drawing/2016/5/14/chartex" xmlns:mc="http://schemas.openxmlformats.org/markup-compatibility/2006" xmlns:aink="http://schemas.microsoft.com/office/drawing/2016/ink" xmlns:am3d="http://schemas.microsoft.com/office/drawing/2017/model3d" xmlns:o="urn:schemas-microsoft-com:office:office" xmlns:r="http://schemas.openxmlformats.org/officeDocument/2006/relationships" xmlns:m="http://schemas.openxmlformats.org/officeDocument/2006/math" xmlns:v="urn:schemas-microsoft-com:vml" xmlns:wp14="http://schemas.microsoft.com/office/word/2010/wordprocessingDrawing" xmlns:wp="http://schemas.openxmlformats.org/drawingml/2006/wordprocessingDrawing" xmlns:w10="urn:schemas-microsoft-com:office:word" xmlns:w="http://schemas.openxmlformats.org/wordprocessingml/2006/main" xmlns:w14="http://schemas.microsoft.com/office/word/2010/wordml" xmlns:w15="http://schemas.microsoft.com/office/word/2012/wordml" xmlns:w16cid="http://schemas.microsoft.com/office/word/2016/wordml/cid" xmlns:w16se="http://schemas.microsoft.com/office/word/2015/wordml/symex" xmlns:wpg="http://schemas.microsoft.com/office/word/2010/wordprocessingGroup" xmlns:wpi="http://schemas.microsoft.com/office/word/2010/wordprocessingInk" xmlns:wne="http://schemas.microsoft.com/office/word/2006/wordml" xmlns:wps="http://schemas.microsoft.com/office/word/2010/wordprocessingShape" mc:Ignorable="w14 w15 w16se w16cid wp14">
   <w:body>
     <w:p>
       <w:pPr>
@@ -43,48 +43,38 @@
           <w:sz w:val="36"/>
           <w:lang w:val="en-GB"/>
         </w:rPr>
-        <w:t xml:space="preserve"> </w:t>
-      </w:r>
-      <w:proofErr w:type="spellStart"/>
-      <w:r>
+        <w:t xml:space="preserve"> TripAdvisor</w:t>
+      </w:r>
+    </w:p>
+    <w:p>
+      <w:pPr>
+        <w:jc w:val="both"/>
+        <w:rPr>
+          <w:lang w:val="en-GB"/>
+        </w:rPr>
+      </w:pPr>
+    </w:p>
+    <w:p>
+      <w:pPr>
+        <w:jc w:val="both"/>
+        <w:rPr>
+          <w:b/>
+        </w:rPr>
+      </w:pPr>
+    </w:p>
+    <w:p>
+      <w:pPr>
+        <w:jc w:val="both"/>
         <w:rPr>
           <w:b/>
           <w:sz w:val="36"/>
-          <w:lang w:val="en-GB"/>
-        </w:rPr>
-        <w:t>TripAdvisor</w:t>
-      </w:r>
-      <w:proofErr w:type="spellEnd"/>
-    </w:p>
-    <w:p>
-      <w:pPr>
-        <w:jc w:val="both"/>
-        <w:rPr>
-          <w:lang w:val="en-GB"/>
-        </w:rPr>
-      </w:pPr>
-    </w:p>
-    <w:p>
-      <w:pPr>
-        <w:jc w:val="both"/>
-        <w:rPr>
-          <w:b/>
-        </w:rPr>
-      </w:pPr>
-    </w:p>
-    <w:p>
-      <w:pPr>
-        <w:jc w:val="both"/>
+        </w:rPr>
+      </w:pPr>
+      <w:r>
         <w:rPr>
           <w:b/>
           <w:sz w:val="36"/>
         </w:rPr>
-      </w:pPr>
-      <w:r>
-        <w:rPr>
-          <w:b/>
-          <w:sz w:val="36"/>
-        </w:rPr>
         <w:t>Motivazione</w:t>
       </w:r>
     </w:p>
@@ -93,66 +83,42 @@
         <w:jc w:val="both"/>
       </w:pPr>
       <w:r>
-        <w:t xml:space="preserve">Le recensioni scritte dagli utenti circa beni acquistati o servizi usufruiti hanno un elevato impatto sui fornitori di tali beni e servizi in termini di reputazione. Negli ultimi anni, la cosiddetta </w:t>
+        <w:t xml:space="preserve">Le recensioni scritte dagli utenti circa beni acquistati o servizi usufruiti hanno un elevato impatto sui fornitori di tali beni e servizi in termini di reputazione. Negli ultimi anni, la cosiddetta Brand </w:t>
+      </w:r>
+      <w:proofErr w:type="spellStart"/>
+      <w:r>
+        <w:t>Reputation</w:t>
+      </w:r>
+      <w:proofErr w:type="spellEnd"/>
+      <w:r>
+        <w:t xml:space="preserve">, ha assunto un ruolo sempre più rilevante a livello decisionale per permettere di affrontare criticità relative a </w:t>
       </w:r>
       <w:proofErr w:type="gramStart"/>
       <w:r>
-        <w:t>Brand</w:t>
+        <w:t>beni  e</w:t>
       </w:r>
       <w:proofErr w:type="gramEnd"/>
       <w:r>
-        <w:t xml:space="preserve"> </w:t>
+        <w:t xml:space="preserve"> servizi commercializzati, ridurre la perdita di potenziale clientela ed infine mantenere un elevato potere </w:t>
+      </w:r>
+      <w:r>
+        <w:t xml:space="preserve">competitivo all’interno del mercato.  Date quindi le opinioni espresse dai clienti sui vari social networks (Twitter, Facebook, </w:t>
       </w:r>
       <w:proofErr w:type="spellStart"/>
       <w:r>
-        <w:t>Reputation</w:t>
+        <w:t>TripAdvisor</w:t>
       </w:r>
       <w:proofErr w:type="spellEnd"/>
       <w:r>
-        <w:t xml:space="preserve">, ha assunto un ruolo sempre più rilevante a livello decisionale per permettere di affrontare criticità relative a beni  e servizi commercializzati, ridurre la perdita di potenziale clientela ed infine mantenere un elevato potere </w:t>
-      </w:r>
-      <w:r>
-        <w:t>competitivo all’interno del mercato.  Date quindi le opinioni espresse dai clienti sui vari social networks (</w:t>
+        <w:t xml:space="preserve">, </w:t>
       </w:r>
       <w:proofErr w:type="spellStart"/>
       <w:r>
-        <w:t>Twitter</w:t>
+        <w:t>etc</w:t>
       </w:r>
       <w:proofErr w:type="spellEnd"/>
       <w:r>
-        <w:t xml:space="preserve">, </w:t>
-      </w:r>
-      <w:proofErr w:type="spellStart"/>
-      <w:r>
-        <w:t>Facebook</w:t>
-      </w:r>
-      <w:proofErr w:type="spellEnd"/>
-      <w:r>
-        <w:t xml:space="preserve">, </w:t>
-      </w:r>
-      <w:proofErr w:type="spellStart"/>
-      <w:r>
-        <w:t>TripAdvisor</w:t>
-      </w:r>
-      <w:proofErr w:type="spellEnd"/>
-      <w:r>
-        <w:t xml:space="preserve">, </w:t>
-      </w:r>
-      <w:proofErr w:type="spellStart"/>
-      <w:r>
-        <w:t>etc</w:t>
-      </w:r>
-      <w:proofErr w:type="spellEnd"/>
-      <w:r>
-        <w:t xml:space="preserve">…), è necessario quantificare tali opinioni per fornire indicatori di performance </w:t>
-      </w:r>
-      <w:proofErr w:type="gramStart"/>
-      <w:r>
-        <w:t>relativi ai</w:t>
-      </w:r>
-      <w:proofErr w:type="gramEnd"/>
-      <w:r>
-        <w:t xml:space="preserve"> beni/servizi offerti, per permettere decisioni correttive/strategiche. </w:t>
+        <w:t xml:space="preserve">…), è necessario quantificare tali opinioni per fornire indicatori di performance relativi ai beni/servizi offerti, per permettere decisioni correttive/strategiche. </w:t>
       </w:r>
     </w:p>
     <w:p>
@@ -188,18 +154,10 @@
         <w:jc w:val="both"/>
       </w:pPr>
       <w:r>
-        <w:t xml:space="preserve">Recensioni scritte in </w:t>
-      </w:r>
-      <w:proofErr w:type="gramStart"/>
-      <w:r>
-        <w:t>linguaggio naturale</w:t>
-      </w:r>
-      <w:r>
-        <w:t xml:space="preserve"> derivanti</w:t>
-      </w:r>
-      <w:proofErr w:type="gramEnd"/>
-      <w:r>
-        <w:t xml:space="preserve"> da </w:t>
+        <w:t>Recensioni scritte in linguaggio naturale</w:t>
+      </w:r>
+      <w:r>
+        <w:t xml:space="preserve"> derivanti da </w:t>
       </w:r>
       <w:proofErr w:type="spellStart"/>
       <w:r>
@@ -368,23 +326,7 @@
           <w:sz w:val="22"/>
           <w:lang w:val="en-GB"/>
         </w:rPr>
-        <w:t>&gt;</w:t>
-      </w:r>
-      <w:proofErr w:type="gramStart"/>
-      <w:r>
-        <w:rPr>
-          <w:sz w:val="22"/>
-          <w:lang w:val="en-GB"/>
-        </w:rPr>
-        <w:t>Everything</w:t>
-      </w:r>
-      <w:proofErr w:type="gramEnd"/>
-      <w:r>
-        <w:rPr>
-          <w:sz w:val="22"/>
-          <w:lang w:val="en-GB"/>
-        </w:rPr>
-        <w:t xml:space="preserve"> you need Stayed 9 days in Phoenix but only three nights at this hotel. Wished we had booked our whole stay here. Staff very friendly and available. Any time we requested something it was attended to right away. Rooms clean. Bonus is the breakfast, social time and the 3 comp</w:t>
+        <w:t>&gt;Everything you need Stayed 9 days in Phoenix but only three nights at this hotel. Wished we had booked our whole stay here. Staff very friendly and available. Any time we requested something it was attended to right away. Rooms clean. Bonus is the breakfast, social time and the 3 comp</w:t>
       </w:r>
       <w:r>
         <w:rPr>
@@ -953,15 +895,7 @@
         <w:t>)</w:t>
       </w:r>
       <w:r>
-        <w:t xml:space="preserve"> che sia in grado di prevedere il rating associato </w:t>
-      </w:r>
-      <w:proofErr w:type="gramStart"/>
-      <w:r>
-        <w:t>ad</w:t>
-      </w:r>
-      <w:proofErr w:type="gramEnd"/>
-      <w:r>
-        <w:t xml:space="preserve"> una nuova recensione. </w:t>
+        <w:t xml:space="preserve"> che sia in grado di prevedere il rating associato ad una nuova recensione. </w:t>
       </w:r>
       <w:r>
         <w:t xml:space="preserve"> </w:t>
@@ -992,21 +926,7 @@
         <w:rPr>
           <w:rFonts w:ascii="Times-Roman" w:hAnsi="Times-Roman" w:cs="Times-Roman"/>
         </w:rPr>
-        <w:t xml:space="preserve">Il sentimento positivo/negativo relativo alle opinioni </w:t>
-      </w:r>
-      <w:proofErr w:type="gramStart"/>
-      <w:r>
-        <w:rPr>
-          <w:rFonts w:ascii="Times-Roman" w:hAnsi="Times-Roman" w:cs="Times-Roman"/>
-        </w:rPr>
-        <w:t>sui social network può</w:t>
-      </w:r>
-      <w:proofErr w:type="gramEnd"/>
-      <w:r>
-        <w:rPr>
-          <w:rFonts w:ascii="Times-Roman" w:hAnsi="Times-Roman" w:cs="Times-Roman"/>
-        </w:rPr>
-        <w:t xml:space="preserve"> essere inferito definendo il seguente modello </w:t>
+        <w:t xml:space="preserve">Il sentimento positivo/negativo relativo alle opinioni sui social network può essere inferito definendo il seguente modello </w:t>
       </w:r>
       <w:proofErr w:type="spellStart"/>
       <w:r>
@@ -1172,11 +1092,11 @@
           </mc:Choice>
           <mc:Fallback>
             <w:pict>
-              <v:oval id="Oval 2" o:spid="_x0000_s1026" style="position:absolute;left:0;text-align:left;margin-left:209.2pt;margin-top:3.35pt;width:92.05pt;height:33.3pt;z-index:251659264;visibility:visible;mso-wrap-style:square;mso-width-percent:0;mso-height-percent:0;mso-wrap-distance-left:9pt;mso-wrap-distance-top:0;mso-wrap-distance-right:9pt;mso-wrap-distance-bottom:0;mso-position-horizontal:absolute;mso-position-horizontal-relative:text;mso-position-vertical:absolute;mso-position-vertical-relative:text;mso-width-percent:0;mso-height-percent:0;mso-width-relative:margin;mso-height-relative:margin;v-text-anchor:middle" o:gfxdata="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" fillcolor="#4f81bd [3204]" strokecolor="#4579b8 [3044]">
-                <v:fill color2="#a7bfde [1620]" rotate="t" type="gradient">
+              <v:oval w14:anchorId="083B23BC" id="Oval 2" o:spid="_x0000_s1026" style="position:absolute;left:0;text-align:left;margin-left:209.2pt;margin-top:3.35pt;width:92.05pt;height:33.3pt;z-index:251659264;visibility:visible;mso-wrap-style:square;mso-width-percent:0;mso-height-percent:0;mso-wrap-distance-left:9pt;mso-wrap-distance-top:0;mso-wrap-distance-right:9pt;mso-wrap-distance-bottom:0;mso-position-horizontal:absolute;mso-position-horizontal-relative:text;mso-position-vertical:absolute;mso-position-vertical-relative:text;mso-width-percent:0;mso-height-percent:0;mso-width-relative:margin;mso-height-relative:margin;v-text-anchor:middle" o:gfxdata="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" fillcolor="#4f81bd [3204]" strokecolor="#4579b8 [3044]">
+                <v:fill color2="#a7bfde [1620]" rotate="t" angle="180" focus="100%" type="gradient">
                   <o:fill v:ext="view" type="gradientUnscaled"/>
                 </v:fill>
-                <v:shadow on="t" opacity="22937f" mv:blur="40000f" origin=",.5" offset="0,23000emu"/>
+                <v:shadow on="t" color="black" opacity="22937f" origin=",.5" offset="0,.63889mm"/>
                 <v:textbox>
                   <w:txbxContent>
                     <w:p>
@@ -1292,13 +1212,13 @@
           </mc:Choice>
           <mc:Fallback>
             <w:pict>
-              <v:shapetype id="_x0000_t32" coordsize="21600,21600" o:spt="32" o:oned="t" path="m0,0l21600,21600e" filled="f">
+              <v:shapetype w14:anchorId="6CE81FD7" id="_x0000_t32" coordsize="21600,21600" o:spt="32" o:oned="t" path="m,l21600,21600e" filled="f">
                 <v:path arrowok="t" fillok="f" o:connecttype="none"/>
                 <o:lock v:ext="edit" shapetype="t"/>
               </v:shapetype>
-              <v:shape id="Straight Arrow Connector 6" o:spid="_x0000_s1026" type="#_x0000_t32" style="position:absolute;margin-left:190.65pt;margin-top:11.35pt;width:59.95pt;height:24pt;flip:x;z-index:251664384;visibility:visible;mso-wrap-style:square;mso-width-percent:0;mso-height-percent:0;mso-wrap-distance-left:9pt;mso-wrap-distance-top:0;mso-wrap-distance-right:9pt;mso-wrap-distance-bottom:0;mso-position-horizontal:absolute;mso-position-horizontal-relative:text;mso-position-vertical:absolute;mso-position-vertical-relative:text;mso-width-percent:0;mso-height-percent:0;mso-width-relative:margin;mso-height-relative:margin" o:gfxdata="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" strokecolor="#4f81bd [3204]" strokeweight="2pt">
+              <v:shape id="Straight Arrow Connector 6" o:spid="_x0000_s1026" type="#_x0000_t32" style="position:absolute;margin-left:190.65pt;margin-top:11.35pt;width:59.95pt;height:24pt;flip:x;z-index:251664384;visibility:visible;mso-wrap-style:square;mso-width-percent:0;mso-height-percent:0;mso-wrap-distance-left:9pt;mso-wrap-distance-top:0;mso-wrap-distance-right:9pt;mso-wrap-distance-bottom:0;mso-position-horizontal:absolute;mso-position-horizontal-relative:text;mso-position-vertical:absolute;mso-position-vertical-relative:text;mso-width-percent:0;mso-height-percent:0;mso-width-relative:margin;mso-height-relative:margin" o:gfxdata="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" strokecolor="#4f81bd [3204]" strokeweight="2pt">
                 <v:stroke endarrow="open"/>
-                <v:shadow on="t" opacity="24903f" mv:blur="40000f" origin=",.5" offset="0,20000emu"/>
+                <v:shadow on="t" color="black" opacity="24903f" origin=",.5" offset="0,.55556mm"/>
               </v:shape>
             </w:pict>
           </mc:Fallback>
@@ -1382,9 +1302,9 @@
           </mc:Choice>
           <mc:Fallback>
             <w:pict>
-              <v:shape id="Straight Arrow Connector 10" o:spid="_x0000_s1026" type="#_x0000_t32" style="position:absolute;margin-left:247.3pt;margin-top:.7pt;width:45.95pt;height:21.3pt;z-index:251667456;visibility:visible;mso-wrap-style:square;mso-width-percent:0;mso-height-percent:0;mso-wrap-distance-left:9pt;mso-wrap-distance-top:0;mso-wrap-distance-right:9pt;mso-wrap-distance-bottom:0;mso-position-horizontal:absolute;mso-position-horizontal-relative:text;mso-position-vertical:absolute;mso-position-vertical-relative:text;mso-width-percent:0;mso-height-percent:0;mso-width-relative:margin;mso-height-relative:margin" o:gfxdata="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" strokecolor="#4f81bd [3204]" strokeweight="2pt">
+              <v:shape w14:anchorId="780BC769" id="Straight Arrow Connector 10" o:spid="_x0000_s1026" type="#_x0000_t32" style="position:absolute;margin-left:247.3pt;margin-top:.7pt;width:45.95pt;height:21.3pt;z-index:251667456;visibility:visible;mso-wrap-style:square;mso-width-percent:0;mso-height-percent:0;mso-wrap-distance-left:9pt;mso-wrap-distance-top:0;mso-wrap-distance-right:9pt;mso-wrap-distance-bottom:0;mso-position-horizontal:absolute;mso-position-horizontal-relative:text;mso-position-vertical:absolute;mso-position-vertical-relative:text;mso-width-percent:0;mso-height-percent:0;mso-width-relative:margin;mso-height-relative:margin" o:gfxdata="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" strokecolor="#4f81bd [3204]" strokeweight="2pt">
                 <v:stroke endarrow="open"/>
-                <v:shadow on="t" opacity="24903f" mv:blur="40000f" origin=",.5" offset="0,20000emu"/>
+                <v:shadow on="t" color="black" opacity="24903f" origin=",.5" offset="0,.55556mm"/>
               </v:shape>
             </w:pict>
           </mc:Fallback>
@@ -1457,9 +1377,9 @@
           </mc:Choice>
           <mc:Fallback>
             <w:pict>
-              <v:shape id="Straight Arrow Connector 5" o:spid="_x0000_s1026" type="#_x0000_t32" style="position:absolute;margin-left:80.65pt;margin-top:.65pt;width:165.3pt;height:24.05pt;flip:x;z-index:251663360;visibility:visible;mso-wrap-style:square;mso-width-percent:0;mso-height-percent:0;mso-wrap-distance-left:9pt;mso-wrap-distance-top:0;mso-wrap-distance-right:9pt;mso-wrap-distance-bottom:0;mso-position-horizontal:absolute;mso-position-horizontal-relative:text;mso-position-vertical:absolute;mso-position-vertical-relative:text;mso-width-percent:0;mso-height-percent:0;mso-width-relative:margin;mso-height-relative:margin" o:gfxdata="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" strokecolor="#4f81bd [3204]" strokeweight="2pt">
+              <v:shape w14:anchorId="3F7D8703" id="Straight Arrow Connector 5" o:spid="_x0000_s1026" type="#_x0000_t32" style="position:absolute;margin-left:80.65pt;margin-top:.65pt;width:165.3pt;height:24.05pt;flip:x;z-index:251663360;visibility:visible;mso-wrap-style:square;mso-width-percent:0;mso-height-percent:0;mso-wrap-distance-left:9pt;mso-wrap-distance-top:0;mso-wrap-distance-right:9pt;mso-wrap-distance-bottom:0;mso-position-horizontal:absolute;mso-position-horizontal-relative:text;mso-position-vertical:absolute;mso-position-vertical-relative:text;mso-width-percent:0;mso-height-percent:0;mso-width-relative:margin;mso-height-relative:margin" o:gfxdata="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" strokecolor="#4f81bd [3204]" strokeweight="2pt">
                 <v:stroke endarrow="open"/>
-                <v:shadow on="t" opacity="24903f" mv:blur="40000f" origin=",.5" offset="0,20000emu"/>
+                <v:shadow on="t" color="black" opacity="24903f" origin=",.5" offset="0,.55556mm"/>
               </v:shape>
             </w:pict>
           </mc:Fallback>
@@ -1532,9 +1452,9 @@
           </mc:Choice>
           <mc:Fallback>
             <w:pict>
-              <v:shape id="Straight Arrow Connector 7" o:spid="_x0000_s1026" type="#_x0000_t32" style="position:absolute;margin-left:249.95pt;margin-top:1.35pt;width:130.7pt;height:20.65pt;z-index:251665408;visibility:visible;mso-wrap-style:square;mso-width-percent:0;mso-height-percent:0;mso-wrap-distance-left:9pt;mso-wrap-distance-top:0;mso-wrap-distance-right:9pt;mso-wrap-distance-bottom:0;mso-position-horizontal:absolute;mso-position-horizontal-relative:text;mso-position-vertical:absolute;mso-position-vertical-relative:text;mso-width-percent:0;mso-height-percent:0;mso-width-relative:margin;mso-height-relative:margin" o:gfxdata="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" strokecolor="#4f81bd [3204]" strokeweight="2pt">
+              <v:shape w14:anchorId="431CA077" id="Straight Arrow Connector 7" o:spid="_x0000_s1026" type="#_x0000_t32" style="position:absolute;margin-left:249.95pt;margin-top:1.35pt;width:130.7pt;height:20.65pt;z-index:251665408;visibility:visible;mso-wrap-style:square;mso-width-percent:0;mso-height-percent:0;mso-wrap-distance-left:9pt;mso-wrap-distance-top:0;mso-wrap-distance-right:9pt;mso-wrap-distance-bottom:0;mso-position-horizontal:absolute;mso-position-horizontal-relative:text;mso-position-vertical:absolute;mso-position-vertical-relative:text;mso-width-percent:0;mso-height-percent:0;mso-width-relative:margin;mso-height-relative:margin" o:gfxdata="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" strokecolor="#4f81bd [3204]" strokeweight="2pt">
                 <v:stroke endarrow="open"/>
-                <v:shadow on="t" opacity="24903f" mv:blur="40000f" origin=",.5" offset="0,20000emu"/>
+                <v:shadow on="t" color="black" opacity="24903f" origin=",.5" offset="0,.55556mm"/>
               </v:shape>
             </w:pict>
           </mc:Fallback>
@@ -1664,11 +1584,11 @@
           </mc:Choice>
           <mc:Fallback>
             <w:pict>
-              <v:oval id="Oval 9" o:spid="_x0000_s1027" style="position:absolute;left:0;text-align:left;margin-left:248.4pt;margin-top:9.3pt;width:92.05pt;height:33.3pt;z-index:251666432;visibility:visible;mso-wrap-style:square;mso-width-percent:0;mso-height-percent:0;mso-wrap-distance-left:9pt;mso-wrap-distance-top:0;mso-wrap-distance-right:9pt;mso-wrap-distance-bottom:0;mso-position-horizontal:absolute;mso-position-horizontal-relative:text;mso-position-vertical:absolute;mso-position-vertical-relative:text;mso-width-percent:0;mso-height-percent:0;mso-width-relative:margin;mso-height-relative:margin;v-text-anchor:middle" o:gfxdata="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" fillcolor="#4f81bd [3204]" strokecolor="#4579b8 [3044]">
-                <v:fill color2="#a7bfde [1620]" rotate="t" type="gradient">
+              <v:oval w14:anchorId="666D966B" id="Oval 9" o:spid="_x0000_s1027" style="position:absolute;left:0;text-align:left;margin-left:248.4pt;margin-top:9.3pt;width:92.05pt;height:33.3pt;z-index:251666432;visibility:visible;mso-wrap-style:square;mso-width-percent:0;mso-height-percent:0;mso-wrap-distance-left:9pt;mso-wrap-distance-top:0;mso-wrap-distance-right:9pt;mso-wrap-distance-bottom:0;mso-position-horizontal:absolute;mso-position-horizontal-relative:text;mso-position-vertical:absolute;mso-position-vertical-relative:text;mso-width-percent:0;mso-height-percent:0;mso-width-relative:margin;mso-height-relative:margin;v-text-anchor:middle" o:gfxdata="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" fillcolor="#4f81bd [3204]" strokecolor="#4579b8 [3044]">
+                <v:fill color2="#a7bfde [1620]" rotate="t" angle="180" focus="100%" type="gradient">
                   <o:fill v:ext="view" type="gradientUnscaled"/>
                 </v:fill>
-                <v:shadow on="t" opacity="22937f" mv:blur="40000f" origin=",.5" offset="0,23000emu"/>
+                <v:shadow on="t" color="black" opacity="22937f" origin=",.5" offset="0,.63889mm"/>
                 <v:textbox>
                   <w:txbxContent>
                     <w:p>
@@ -1683,9 +1603,11 @@
                       <w:pPr>
                         <w:jc w:val="center"/>
                       </w:pPr>
+                      <w:proofErr w:type="spellStart"/>
                       <w:r>
                         <w:t>TerSentiment</w:t>
                       </w:r>
+                      <w:proofErr w:type="spellEnd"/>
                     </w:p>
                     <w:p>
                       <w:pPr>
@@ -1822,11 +1744,11 @@
           </mc:Choice>
           <mc:Fallback>
             <w:pict>
-              <v:oval id="Oval 3" o:spid="_x0000_s1028" style="position:absolute;left:0;text-align:left;margin-left:145.1pt;margin-top:10pt;width:92.05pt;height:33.3pt;z-index:251661312;visibility:visible;mso-wrap-style:square;mso-width-percent:0;mso-height-percent:0;mso-wrap-distance-left:9pt;mso-wrap-distance-top:0;mso-wrap-distance-right:9pt;mso-wrap-distance-bottom:0;mso-position-horizontal:absolute;mso-position-horizontal-relative:text;mso-position-vertical:absolute;mso-position-vertical-relative:text;mso-width-percent:0;mso-height-percent:0;mso-width-relative:margin;mso-height-relative:margin;v-text-anchor:middle" o:gfxdata="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" fillcolor="#4f81bd [3204]" strokecolor="#4579b8 [3044]">
-                <v:fill color2="#a7bfde [1620]" rotate="t" type="gradient">
+              <v:oval w14:anchorId="009E2262" id="Oval 3" o:spid="_x0000_s1028" style="position:absolute;left:0;text-align:left;margin-left:145.1pt;margin-top:10pt;width:92.05pt;height:33.3pt;z-index:251661312;visibility:visible;mso-wrap-style:square;mso-width-percent:0;mso-height-percent:0;mso-wrap-distance-left:9pt;mso-wrap-distance-top:0;mso-wrap-distance-right:9pt;mso-wrap-distance-bottom:0;mso-position-horizontal:absolute;mso-position-horizontal-relative:text;mso-position-vertical:absolute;mso-position-vertical-relative:text;mso-width-percent:0;mso-height-percent:0;mso-width-relative:margin;mso-height-relative:margin;v-text-anchor:middle" o:gfxdata="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" fillcolor="#4f81bd [3204]" strokecolor="#4579b8 [3044]">
+                <v:fill color2="#a7bfde [1620]" rotate="t" angle="180" focus="100%" type="gradient">
                   <o:fill v:ext="view" type="gradientUnscaled"/>
                 </v:fill>
-                <v:shadow on="t" opacity="22937f" mv:blur="40000f" origin=",.5" offset="0,23000emu"/>
+                <v:shadow on="t" color="black" opacity="22937f" origin=",.5" offset="0,.63889mm"/>
                 <v:textbox>
                   <w:txbxContent>
                     <w:p>
@@ -1847,9 +1769,11 @@
                       <w:pPr>
                         <w:jc w:val="center"/>
                       </w:pPr>
+                      <w:proofErr w:type="spellStart"/>
                       <w:r>
                         <w:t>TerSentiment</w:t>
                       </w:r>
+                      <w:proofErr w:type="spellEnd"/>
                     </w:p>
                     <w:p>
                       <w:pPr>
@@ -1986,11 +1910,11 @@
           </mc:Choice>
           <mc:Fallback>
             <w:pict>
-              <v:oval id="Oval 4" o:spid="_x0000_s1029" style="position:absolute;left:0;text-align:left;margin-left:37.85pt;margin-top:11.35pt;width:92.05pt;height:33.3pt;z-index:251660288;visibility:visible;mso-wrap-style:square;mso-width-percent:0;mso-height-percent:0;mso-wrap-distance-left:9pt;mso-wrap-distance-top:0;mso-wrap-distance-right:9pt;mso-wrap-distance-bottom:0;mso-position-horizontal:absolute;mso-position-horizontal-relative:text;mso-position-vertical:absolute;mso-position-vertical-relative:text;mso-width-percent:0;mso-height-percent:0;mso-width-relative:margin;mso-height-relative:margin;v-text-anchor:middle" o:gfxdata="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" fillcolor="#4f81bd [3204]" strokecolor="#4579b8 [3044]">
-                <v:fill color2="#a7bfde [1620]" rotate="t" type="gradient">
+              <v:oval w14:anchorId="1BCCB2E7" id="Oval 4" o:spid="_x0000_s1029" style="position:absolute;left:0;text-align:left;margin-left:37.85pt;margin-top:11.35pt;width:92.05pt;height:33.3pt;z-index:251660288;visibility:visible;mso-wrap-style:square;mso-width-percent:0;mso-height-percent:0;mso-wrap-distance-left:9pt;mso-wrap-distance-top:0;mso-wrap-distance-right:9pt;mso-wrap-distance-bottom:0;mso-position-horizontal:absolute;mso-position-horizontal-relative:text;mso-position-vertical:absolute;mso-position-vertical-relative:text;mso-width-percent:0;mso-height-percent:0;mso-width-relative:margin;mso-height-relative:margin;v-text-anchor:middle" o:gfxdata="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" fillcolor="#4f81bd [3204]" strokecolor="#4579b8 [3044]">
+                <v:fill color2="#a7bfde [1620]" rotate="t" angle="180" focus="100%" type="gradient">
                   <o:fill v:ext="view" type="gradientUnscaled"/>
                 </v:fill>
-                <v:shadow on="t" opacity="22937f" mv:blur="40000f" origin=",.5" offset="0,23000emu"/>
+                <v:shadow on="t" color="black" opacity="22937f" origin=",.5" offset="0,.63889mm"/>
                 <v:textbox>
                   <w:txbxContent>
                     <w:p>
@@ -2011,9 +1935,11 @@
                       <w:pPr>
                         <w:jc w:val="center"/>
                       </w:pPr>
+                      <w:proofErr w:type="spellStart"/>
                       <w:r>
                         <w:t>TerSentiment</w:t>
                       </w:r>
+                      <w:proofErr w:type="spellEnd"/>
                     </w:p>
                     <w:p>
                       <w:pPr>
@@ -2152,17 +2078,18 @@
           </mc:Choice>
           <mc:Fallback>
             <w:pict>
-              <v:oval id="Oval 8" o:spid="_x0000_s1030" style="position:absolute;left:0;text-align:left;margin-left:361.75pt;margin-top:10.6pt;width:92.05pt;height:33.3pt;z-index:251662336;visibility:visible;mso-wrap-style:square;mso-width-percent:0;mso-height-percent:0;mso-wrap-distance-left:9pt;mso-wrap-distance-top:0;mso-wrap-distance-right:9pt;mso-wrap-distance-bottom:0;mso-position-horizontal:absolute;mso-position-horizontal-relative:text;mso-position-vertical:absolute;mso-position-vertical-relative:text;mso-width-percent:0;mso-height-percent:0;mso-width-relative:margin;mso-height-relative:margin;v-text-anchor:middle" o:gfxdata="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" fillcolor="#4f81bd [3204]" strokecolor="#4579b8 [3044]">
-                <v:fill color2="#a7bfde [1620]" rotate="t" type="gradient">
+              <v:oval w14:anchorId="4290E212" id="Oval 8" o:spid="_x0000_s1030" style="position:absolute;left:0;text-align:left;margin-left:361.75pt;margin-top:10.6pt;width:92.05pt;height:33.3pt;z-index:251662336;visibility:visible;mso-wrap-style:square;mso-width-percent:0;mso-height-percent:0;mso-wrap-distance-left:9pt;mso-wrap-distance-top:0;mso-wrap-distance-right:9pt;mso-wrap-distance-bottom:0;mso-position-horizontal:absolute;mso-position-horizontal-relative:text;mso-position-vertical:absolute;mso-position-vertical-relative:text;mso-width-percent:0;mso-height-percent:0;mso-width-relative:margin;mso-height-relative:margin;v-text-anchor:middle" o:gfxdata="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" fillcolor="#4f81bd [3204]" strokecolor="#4579b8 [3044]">
+                <v:fill color2="#a7bfde [1620]" rotate="t" angle="180" focus="100%" type="gradient">
                   <o:fill v:ext="view" type="gradientUnscaled"/>
                 </v:fill>
-                <v:shadow on="t" opacity="22937f" mv:blur="40000f" origin=",.5" offset="0,23000emu"/>
+                <v:shadow on="t" color="black" opacity="22937f" origin=",.5" offset="0,.63889mm"/>
                 <v:textbox>
                   <w:txbxContent>
                     <w:p>
                       <w:pPr>
                         <w:jc w:val="center"/>
                       </w:pPr>
+                      <w:proofErr w:type="spellStart"/>
                       <w:r>
                         <w:t>Term</w:t>
                       </w:r>
@@ -2172,14 +2099,17 @@
                         </w:rPr>
                         <w:t>n</w:t>
                       </w:r>
+                      <w:proofErr w:type="spellEnd"/>
                     </w:p>
                     <w:p>
                       <w:pPr>
                         <w:jc w:val="center"/>
                       </w:pPr>
+                      <w:proofErr w:type="spellStart"/>
                       <w:r>
                         <w:t>TerSentiment</w:t>
                       </w:r>
+                      <w:proofErr w:type="spellEnd"/>
                     </w:p>
                     <w:p>
                       <w:pPr>
@@ -2292,13 +2222,8 @@
         <w:t>vettoriale</w:t>
       </w:r>
       <w:r>
-        <w:t xml:space="preserve"> per la successiva fase di definizione del modello </w:t>
-      </w:r>
-      <w:proofErr w:type="gramStart"/>
-      <w:r>
-        <w:t>Bayesiano</w:t>
-      </w:r>
-      <w:proofErr w:type="gramEnd"/>
+        <w:t xml:space="preserve"> per la successiva fase di definizione del modello Bayesiano</w:t>
+      </w:r>
     </w:p>
     <w:p>
       <w:pPr>
@@ -2312,35 +2237,42 @@
         <w:pStyle w:val="ListParagraph"/>
         <w:spacing w:line="276" w:lineRule="auto"/>
         <w:jc w:val="both"/>
-      </w:pPr>
-      <w:r>
-        <w:t xml:space="preserve">Es: </w:t>
-      </w:r>
+        <w:rPr>
+          <w:lang w:val="en-GB"/>
+        </w:rPr>
+      </w:pPr>
       <w:proofErr w:type="spellStart"/>
       <w:r>
-        <w:t>Term</w:t>
+        <w:rPr>
+          <w:lang w:val="en-GB"/>
+        </w:rPr>
+        <w:t>Es</w:t>
       </w:r>
       <w:proofErr w:type="spellEnd"/>
       <w:r>
-        <w:t>/</w:t>
+        <w:rPr>
+          <w:lang w:val="en-GB"/>
+        </w:rPr>
+        <w:t>: Term/Document Representation</w:t>
+      </w:r>
+      <w:r>
+        <w:rPr>
+          <w:lang w:val="en-GB"/>
+        </w:rPr>
+        <w:t xml:space="preserve"> (+ </w:t>
       </w:r>
       <w:proofErr w:type="spellStart"/>
       <w:r>
-        <w:t>Document</w:t>
+        <w:rPr>
+          <w:lang w:val="en-GB"/>
+        </w:rPr>
+        <w:t>metadati</w:t>
       </w:r>
       <w:proofErr w:type="spellEnd"/>
       <w:r>
-        <w:t xml:space="preserve"> </w:t>
-      </w:r>
-      <w:proofErr w:type="spellStart"/>
-      <w:r>
-        <w:t>Representation</w:t>
-      </w:r>
-      <w:proofErr w:type="spellEnd"/>
-      <w:r>
-        <w:t xml:space="preserve"> (+ metadati</w:t>
-      </w:r>
-      <w:r>
+        <w:rPr>
+          <w:lang w:val="en-GB"/>
+        </w:rPr>
         <w:t xml:space="preserve"> + target)</w:t>
       </w:r>
     </w:p>
@@ -2348,6 +2280,9 @@
       <w:pPr>
         <w:pStyle w:val="ListParagraph"/>
         <w:jc w:val="both"/>
+        <w:rPr>
+          <w:lang w:val="en-GB"/>
+        </w:rPr>
       </w:pPr>
     </w:p>
     <w:tbl>
@@ -2355,7 +2290,6 @@
         <w:tblStyle w:val="TableGrid"/>
         <w:tblW w:w="8834" w:type="dxa"/>
         <w:jc w:val="center"/>
-        <w:tblInd w:w="-318" w:type="dxa"/>
         <w:tblLook w:val="04A0" w:firstRow="1" w:lastRow="0" w:firstColumn="1" w:lastColumn="0" w:noHBand="0" w:noVBand="1"/>
       </w:tblPr>
       <w:tblGrid>
@@ -2385,6 +2319,7 @@
               <w:jc w:val="center"/>
               <w:rPr>
                 <w:sz w:val="20"/>
+                <w:lang w:val="en-GB"/>
               </w:rPr>
             </w:pPr>
           </w:p>
@@ -2501,14 +2436,12 @@
                 <w:sz w:val="20"/>
               </w:rPr>
             </w:pPr>
-            <w:proofErr w:type="gramStart"/>
             <w:r>
               <w:rPr>
                 <w:sz w:val="20"/>
               </w:rPr>
               <w:t>staff</w:t>
             </w:r>
-            <w:proofErr w:type="gramEnd"/>
           </w:p>
         </w:tc>
         <w:tc>
@@ -2524,14 +2457,12 @@
                 <w:sz w:val="20"/>
               </w:rPr>
             </w:pPr>
-            <w:proofErr w:type="gramStart"/>
             <w:r>
               <w:rPr>
                 <w:sz w:val="20"/>
               </w:rPr>
               <w:t>rooms</w:t>
             </w:r>
-            <w:proofErr w:type="gramEnd"/>
           </w:p>
         </w:tc>
         <w:tc>
@@ -2548,7 +2479,6 @@
               </w:rPr>
             </w:pPr>
             <w:proofErr w:type="spellStart"/>
-            <w:proofErr w:type="gramStart"/>
             <w:r>
               <w:rPr>
                 <w:sz w:val="20"/>
@@ -2556,7 +2486,6 @@
               <w:t>clean</w:t>
             </w:r>
             <w:proofErr w:type="spellEnd"/>
-            <w:proofErr w:type="gramEnd"/>
           </w:p>
         </w:tc>
         <w:tc>
@@ -2573,7 +2502,6 @@
               </w:rPr>
             </w:pPr>
             <w:proofErr w:type="spellStart"/>
-            <w:proofErr w:type="gramStart"/>
             <w:r>
               <w:rPr>
                 <w:sz w:val="20"/>
@@ -2581,7 +2509,6 @@
               <w:t>shops</w:t>
             </w:r>
             <w:proofErr w:type="spellEnd"/>
-            <w:proofErr w:type="gramEnd"/>
           </w:p>
         </w:tc>
         <w:tc>
@@ -2597,14 +2524,12 @@
                 <w:sz w:val="20"/>
               </w:rPr>
             </w:pPr>
-            <w:proofErr w:type="gramStart"/>
             <w:r>
               <w:rPr>
                 <w:sz w:val="20"/>
               </w:rPr>
               <w:t>breakfast</w:t>
             </w:r>
-            <w:proofErr w:type="gramEnd"/>
           </w:p>
         </w:tc>
         <w:tc>
@@ -3162,13 +3087,8 @@
         <w:t xml:space="preserve">i relativi </w:t>
       </w:r>
       <w:r>
-        <w:t>parametri (tabelle di probabilità</w:t>
-      </w:r>
-      <w:proofErr w:type="gramStart"/>
-      <w:r>
-        <w:t>)</w:t>
-      </w:r>
-      <w:proofErr w:type="gramEnd"/>
+        <w:t>parametri (tabelle di probabilità)</w:t>
+      </w:r>
     </w:p>
     <w:p>
       <w:pPr>
@@ -3180,13 +3100,13 @@
         <w:spacing w:line="276" w:lineRule="auto"/>
         <w:jc w:val="both"/>
       </w:pPr>
-      <w:proofErr w:type="gramStart"/>
-      <w:r>
-        <w:t>Effettuare</w:t>
-      </w:r>
-      <w:proofErr w:type="gramEnd"/>
-      <w:r>
-        <w:t xml:space="preserve"> il task di inferenza. Data una nuova recensione:</w:t>
+      <w:r>
+        <w:t xml:space="preserve">Effettuare il </w:t>
+      </w:r>
+      <w:bookmarkStart w:id="0" w:name="_GoBack"/>
+      <w:bookmarkEnd w:id="0"/>
+      <w:r>
+        <w:t>task di inferenza. Data una nuova recensione:</w:t>
       </w:r>
     </w:p>
     <w:p>
@@ -3202,13 +3122,8 @@
         <w:t>Ricavare la relativa</w:t>
       </w:r>
       <w:r>
-        <w:t xml:space="preserve"> rappresentazione </w:t>
-      </w:r>
-      <w:proofErr w:type="gramStart"/>
-      <w:r>
-        <w:t>vettoriale</w:t>
-      </w:r>
-      <w:proofErr w:type="gramEnd"/>
+        <w:t xml:space="preserve"> rappresentazione vettoriale</w:t>
+      </w:r>
     </w:p>
     <w:p>
       <w:pPr>
@@ -3223,8 +3138,6 @@
         <w:ind w:left="1440"/>
         <w:jc w:val="both"/>
       </w:pPr>
-      <w:bookmarkStart w:id="0" w:name="_GoBack"/>
-      <w:bookmarkEnd w:id="0"/>
     </w:p>
     <w:tbl>
       <w:tblPr>
@@ -3370,14 +3283,12 @@
                 <w:sz w:val="20"/>
               </w:rPr>
             </w:pPr>
-            <w:proofErr w:type="gramStart"/>
             <w:r>
               <w:rPr>
                 <w:sz w:val="20"/>
               </w:rPr>
               <w:t>staff</w:t>
             </w:r>
-            <w:proofErr w:type="gramEnd"/>
           </w:p>
         </w:tc>
         <w:tc>
@@ -3393,14 +3304,12 @@
                 <w:sz w:val="20"/>
               </w:rPr>
             </w:pPr>
-            <w:proofErr w:type="gramStart"/>
             <w:r>
               <w:rPr>
                 <w:sz w:val="20"/>
               </w:rPr>
               <w:t>rooms</w:t>
             </w:r>
-            <w:proofErr w:type="gramEnd"/>
           </w:p>
         </w:tc>
         <w:tc>
@@ -3417,7 +3326,6 @@
               </w:rPr>
             </w:pPr>
             <w:proofErr w:type="spellStart"/>
-            <w:proofErr w:type="gramStart"/>
             <w:r>
               <w:rPr>
                 <w:sz w:val="20"/>
@@ -3425,7 +3333,6 @@
               <w:t>clean</w:t>
             </w:r>
             <w:proofErr w:type="spellEnd"/>
-            <w:proofErr w:type="gramEnd"/>
           </w:p>
         </w:tc>
         <w:tc>
@@ -3442,7 +3349,6 @@
               </w:rPr>
             </w:pPr>
             <w:proofErr w:type="spellStart"/>
-            <w:proofErr w:type="gramStart"/>
             <w:r>
               <w:rPr>
                 <w:sz w:val="20"/>
@@ -3450,7 +3356,6 @@
               <w:t>shops</w:t>
             </w:r>
             <w:proofErr w:type="spellEnd"/>
-            <w:proofErr w:type="gramEnd"/>
           </w:p>
         </w:tc>
         <w:tc>
@@ -3466,14 +3371,12 @@
                 <w:sz w:val="20"/>
               </w:rPr>
             </w:pPr>
-            <w:proofErr w:type="gramStart"/>
             <w:r>
               <w:rPr>
                 <w:sz w:val="20"/>
               </w:rPr>
               <w:t>breakfast</w:t>
             </w:r>
-            <w:proofErr w:type="gramEnd"/>
           </w:p>
         </w:tc>
         <w:tc>
@@ -3577,14 +3480,12 @@
                 <w:sz w:val="20"/>
               </w:rPr>
             </w:pPr>
-            <w:proofErr w:type="gramStart"/>
             <w:r>
               <w:rPr>
                 <w:sz w:val="20"/>
               </w:rPr>
               <w:t>new</w:t>
             </w:r>
-            <w:proofErr w:type="gramEnd"/>
           </w:p>
         </w:tc>
         <w:tc>
@@ -3806,15 +3707,7 @@
         <w:jc w:val="both"/>
       </w:pPr>
       <w:r>
-        <w:t xml:space="preserve">Aggregare i rating </w:t>
-      </w:r>
-      <w:proofErr w:type="gramStart"/>
-      <w:r>
-        <w:t>relativi ai</w:t>
-      </w:r>
-      <w:proofErr w:type="gramEnd"/>
-      <w:r>
-        <w:t xml:space="preserve"> singoli hotel per fornire una valutazione complessiva basata su tutte le recensioni</w:t>
+        <w:t>Aggregare i rating relativi ai singoli hotel per fornire una valutazione complessiva basata su tutte le recensioni</w:t>
       </w:r>
     </w:p>
     <w:p>
@@ -3832,6 +3725,7 @@
           <w:noProof/>
           <w:lang w:val="en-US"/>
         </w:rPr>
+        <w:lastRenderedPageBreak/>
         <w:drawing>
           <wp:inline distT="0" distB="0" distL="0" distR="0" wp14:anchorId="7D80EFA9" wp14:editId="0064D63B">
             <wp:extent cx="3199405" cy="2221902"/>
@@ -3850,7 +3744,7 @@
                     </pic:cNvPicPr>
                   </pic:nvPicPr>
                   <pic:blipFill>
-                    <a:blip r:embed="rId6">
+                    <a:blip r:embed="rId5">
                       <a:extLst>
                         <a:ext uri="{28A0092B-C50C-407E-A947-70E740481C1C}">
                           <a14:useLocalDpi xmlns:a14="http://schemas.microsoft.com/office/drawing/2010/main" val="0"/>
@@ -3920,24 +3814,29 @@
           <w:numId w:val="13"/>
         </w:numPr>
         <w:jc w:val="both"/>
-      </w:pPr>
-      <w:proofErr w:type="spellStart"/>
-      <w:r>
-        <w:t>Python</w:t>
-      </w:r>
-      <w:proofErr w:type="spellEnd"/>
-      <w:r>
-        <w:t xml:space="preserve">: </w:t>
-      </w:r>
-      <w:hyperlink r:id="rId7" w:history="1">
+        <w:rPr>
+          <w:lang w:val="en-GB"/>
+        </w:rPr>
+      </w:pPr>
+      <w:r>
+        <w:rPr>
+          <w:lang w:val="en-GB"/>
+        </w:rPr>
+        <w:t xml:space="preserve">Python: </w:t>
+      </w:r>
+      <w:hyperlink r:id="rId6" w:history="1">
         <w:r>
           <w:rPr>
             <w:rStyle w:val="Hyperlink"/>
+            <w:lang w:val="en-GB"/>
           </w:rPr>
           <w:t>http://pythonhosted.org/libpgm/</w:t>
         </w:r>
       </w:hyperlink>
       <w:r>
+        <w:rPr>
+          <w:lang w:val="en-GB"/>
+        </w:rPr>
         <w:t xml:space="preserve"> </w:t>
       </w:r>
     </w:p>
@@ -3949,24 +3848,29 @@
           <w:numId w:val="13"/>
         </w:numPr>
         <w:jc w:val="both"/>
-      </w:pPr>
-      <w:proofErr w:type="spellStart"/>
-      <w:r>
-        <w:t>Matlab</w:t>
-      </w:r>
-      <w:proofErr w:type="spellEnd"/>
-      <w:r>
-        <w:t xml:space="preserve">: </w:t>
-      </w:r>
-      <w:hyperlink r:id="rId8" w:history="1">
+        <w:rPr>
+          <w:lang w:val="en-GB"/>
+        </w:rPr>
+      </w:pPr>
+      <w:r>
+        <w:rPr>
+          <w:lang w:val="en-GB"/>
+        </w:rPr>
+        <w:t xml:space="preserve">Matlab: </w:t>
+      </w:r>
+      <w:hyperlink r:id="rId7" w:history="1">
         <w:r>
           <w:rPr>
             <w:rStyle w:val="Hyperlink"/>
+            <w:lang w:val="en-GB"/>
           </w:rPr>
           <w:t>https://code.google.com/archive/p/bnt/</w:t>
         </w:r>
       </w:hyperlink>
       <w:r>
+        <w:rPr>
+          <w:lang w:val="en-GB"/>
+        </w:rPr>
         <w:t xml:space="preserve"> </w:t>
       </w:r>
     </w:p>
@@ -3992,7 +3896,7 @@
         </w:numPr>
         <w:jc w:val="both"/>
       </w:pPr>
-      <w:hyperlink r:id="rId9" w:history="1">
+      <w:hyperlink r:id="rId8" w:history="1">
         <w:r>
           <w:rPr>
             <w:rStyle w:val="Hyperlink"/>
@@ -4010,7 +3914,7 @@
         </w:numPr>
         <w:jc w:val="both"/>
       </w:pPr>
-      <w:hyperlink r:id="rId10" w:history="1">
+      <w:hyperlink r:id="rId9" w:history="1">
         <w:r>
           <w:rPr>
             <w:rStyle w:val="Hyperlink"/>
@@ -4018,11 +3922,9 @@
           <w:t>https://sourceforge.net/projects/bnj/</w:t>
         </w:r>
       </w:hyperlink>
-      <w:proofErr w:type="gramStart"/>
       <w:r>
         <w:t xml:space="preserve">  </w:t>
       </w:r>
-      <w:proofErr w:type="gramEnd"/>
     </w:p>
     <w:p>
       <w:pPr>
@@ -4033,7 +3935,7 @@
         </w:numPr>
         <w:jc w:val="both"/>
       </w:pPr>
-      <w:hyperlink r:id="rId11" w:history="1">
+      <w:hyperlink r:id="rId10" w:history="1">
         <w:r>
           <w:rPr>
             <w:rStyle w:val="Hyperlink"/>
@@ -4053,19 +3955,29 @@
           <w:numId w:val="13"/>
         </w:numPr>
         <w:jc w:val="both"/>
-      </w:pPr>
-      <w:r>
+        <w:rPr>
+          <w:lang w:val="en-GB"/>
+        </w:rPr>
+      </w:pPr>
+      <w:r>
+        <w:rPr>
+          <w:lang w:val="en-GB"/>
+        </w:rPr>
         <w:t xml:space="preserve">R: </w:t>
       </w:r>
-      <w:hyperlink r:id="rId12" w:history="1">
+      <w:hyperlink r:id="rId11" w:history="1">
         <w:r>
           <w:rPr>
             <w:rStyle w:val="Hyperlink"/>
+            <w:lang w:val="en-GB"/>
           </w:rPr>
           <w:t>http://www.bnlearn.com/</w:t>
         </w:r>
       </w:hyperlink>
       <w:r>
+        <w:rPr>
+          <w:lang w:val="en-GB"/>
+        </w:rPr>
         <w:t xml:space="preserve"> </w:t>
       </w:r>
     </w:p>
@@ -4073,21 +3985,33 @@
       <w:pPr>
         <w:pStyle w:val="ListParagraph"/>
         <w:jc w:val="both"/>
-      </w:pPr>
-    </w:p>
-    <w:p>
-      <w:pPr>
-        <w:jc w:val="both"/>
-      </w:pPr>
-    </w:p>
-    <w:p>
-      <w:pPr>
-        <w:jc w:val="both"/>
-      </w:pPr>
-    </w:p>
-    <w:p>
-      <w:pPr>
-        <w:jc w:val="both"/>
+        <w:rPr>
+          <w:lang w:val="en-GB"/>
+        </w:rPr>
+      </w:pPr>
+    </w:p>
+    <w:p>
+      <w:pPr>
+        <w:jc w:val="both"/>
+        <w:rPr>
+          <w:lang w:val="en-GB"/>
+        </w:rPr>
+      </w:pPr>
+    </w:p>
+    <w:p>
+      <w:pPr>
+        <w:jc w:val="both"/>
+        <w:rPr>
+          <w:lang w:val="en-GB"/>
+        </w:rPr>
+      </w:pPr>
+    </w:p>
+    <w:p>
+      <w:pPr>
+        <w:jc w:val="both"/>
+        <w:rPr>
+          <w:lang w:val="en-GB"/>
+        </w:rPr>
       </w:pPr>
     </w:p>
     <w:sectPr>
@@ -4101,8 +4025,8 @@
 </file>
 
 <file path=word/numbering.xml><?xml version="1.0" encoding="utf-8"?>
-<w:numbering xmlns:wpc="http://schemas.microsoft.com/office/word/2010/wordprocessingCanvas" xmlns:mo="http://schemas.microsoft.com/office/mac/office/2008/main" xmlns:mc="http://schemas.openxmlformats.org/markup-compatibility/2006" xmlns:mv="urn:schemas-microsoft-com:mac:vml" xmlns:o="urn:schemas-microsoft-com:office:office" xmlns:r="http://schemas.openxmlformats.org/officeDocument/2006/relationships" xmlns:m="http://schemas.openxmlformats.org/officeDocument/2006/math" xmlns:v="urn:schemas-microsoft-com:vml" xmlns:wp14="http://schemas.microsoft.com/office/word/2010/wordprocessingDrawing" xmlns:wp="http://schemas.openxmlformats.org/drawingml/2006/wordprocessingDrawing" xmlns:w10="urn:schemas-microsoft-com:office:word" xmlns:w="http://schemas.openxmlformats.org/wordprocessingml/2006/main" xmlns:w14="http://schemas.microsoft.com/office/word/2010/wordml" xmlns:wpg="http://schemas.microsoft.com/office/word/2010/wordprocessingGroup" xmlns:wpi="http://schemas.microsoft.com/office/word/2010/wordprocessingInk" xmlns:wne="http://schemas.microsoft.com/office/word/2006/wordml" xmlns:wps="http://schemas.microsoft.com/office/word/2010/wordprocessingShape" mc:Ignorable="w14 wp14">
-  <w:abstractNum w:abstractNumId="0">
+<w:numbering xmlns:wpc="http://schemas.microsoft.com/office/word/2010/wordprocessingCanvas" xmlns:cx="http://schemas.microsoft.com/office/drawing/2014/chartex" xmlns:cx1="http://schemas.microsoft.com/office/drawing/2015/9/8/chartex" xmlns:cx2="http://schemas.microsoft.com/office/drawing/2015/10/21/chartex" xmlns:cx3="http://schemas.microsoft.com/office/drawing/2016/5/9/chartex" xmlns:cx4="http://schemas.microsoft.com/office/drawing/2016/5/10/chartex" xmlns:cx5="http://schemas.microsoft.com/office/drawing/2016/5/11/chartex" xmlns:cx6="http://schemas.microsoft.com/office/drawing/2016/5/12/chartex" xmlns:cx7="http://schemas.microsoft.com/office/drawing/2016/5/13/chartex" xmlns:cx8="http://schemas.microsoft.com/office/drawing/2016/5/14/chartex" xmlns:mc="http://schemas.openxmlformats.org/markup-compatibility/2006" xmlns:aink="http://schemas.microsoft.com/office/drawing/2016/ink" xmlns:am3d="http://schemas.microsoft.com/office/drawing/2017/model3d" xmlns:o="urn:schemas-microsoft-com:office:office" xmlns:r="http://schemas.openxmlformats.org/officeDocument/2006/relationships" xmlns:m="http://schemas.openxmlformats.org/officeDocument/2006/math" xmlns:v="urn:schemas-microsoft-com:vml" xmlns:wp14="http://schemas.microsoft.com/office/word/2010/wordprocessingDrawing" xmlns:wp="http://schemas.openxmlformats.org/drawingml/2006/wordprocessingDrawing" xmlns:w10="urn:schemas-microsoft-com:office:word" xmlns:w="http://schemas.openxmlformats.org/wordprocessingml/2006/main" xmlns:w14="http://schemas.microsoft.com/office/word/2010/wordml" xmlns:w15="http://schemas.microsoft.com/office/word/2012/wordml" xmlns:w16cid="http://schemas.microsoft.com/office/word/2016/wordml/cid" xmlns:w16se="http://schemas.microsoft.com/office/word/2015/wordml/symex" xmlns:wpg="http://schemas.microsoft.com/office/word/2010/wordprocessingGroup" xmlns:wpi="http://schemas.microsoft.com/office/word/2010/wordprocessingInk" xmlns:wne="http://schemas.microsoft.com/office/word/2006/wordml" xmlns:wps="http://schemas.microsoft.com/office/word/2010/wordprocessingShape" mc:Ignorable="w14 w15 w16se w16cid wp14">
+  <w:abstractNum w:abstractNumId="0" w15:restartNumberingAfterBreak="0">
     <w:nsid w:val="00000001"/>
     <w:multiLevelType w:val="multilevel"/>
     <w:tmpl w:val="DB2E0FA0"/>
@@ -4147,7 +4071,6 @@
     <w:lvl w:ilvl="2">
       <w:start w:val="1"/>
       <w:numFmt w:val="decimal"/>
-      <w:pStyle w:val="Livello3"/>
       <w:lvlText w:val="%1.%2.%3."/>
       <w:lvlJc w:val="left"/>
       <w:pPr>
@@ -4165,7 +4088,6 @@
     <w:lvl w:ilvl="3">
       <w:start w:val="1"/>
       <w:numFmt w:val="decimal"/>
-      <w:pStyle w:val="Livello4"/>
       <w:lvlText w:val="%1.%2.%3.%4."/>
       <w:lvlJc w:val="left"/>
       <w:pPr>
@@ -4261,7 +4183,7 @@
       </w:rPr>
     </w:lvl>
   </w:abstractNum>
-  <w:abstractNum w:abstractNumId="1">
+  <w:abstractNum w:abstractNumId="1" w15:restartNumberingAfterBreak="0">
     <w:nsid w:val="02B164AA"/>
     <w:multiLevelType w:val="hybridMultilevel"/>
     <w:tmpl w:val="53A666D2"/>
@@ -4347,7 +4269,7 @@
       </w:pPr>
     </w:lvl>
   </w:abstractNum>
-  <w:abstractNum w:abstractNumId="2">
+  <w:abstractNum w:abstractNumId="2" w15:restartNumberingAfterBreak="0">
     <w:nsid w:val="160874A9"/>
     <w:multiLevelType w:val="hybridMultilevel"/>
     <w:tmpl w:val="FAD8F5C6"/>
@@ -4434,7 +4356,7 @@
       </w:pPr>
     </w:lvl>
   </w:abstractNum>
-  <w:abstractNum w:abstractNumId="3">
+  <w:abstractNum w:abstractNumId="3" w15:restartNumberingAfterBreak="0">
     <w:nsid w:val="1C260B36"/>
     <w:multiLevelType w:val="multilevel"/>
     <w:tmpl w:val="98240AA4"/>
@@ -4450,7 +4372,6 @@
     <w:lvl w:ilvl="1">
       <w:start w:val="1"/>
       <w:numFmt w:val="decimal"/>
-      <w:pStyle w:val="Heading2"/>
       <w:lvlText w:val="%1.%2."/>
       <w:lvlJc w:val="left"/>
       <w:pPr>
@@ -4521,13 +4442,14 @@
       </w:pPr>
     </w:lvl>
   </w:abstractNum>
-  <w:abstractNum w:abstractNumId="4">
+  <w:abstractNum w:abstractNumId="4" w15:restartNumberingAfterBreak="0">
     <w:nsid w:val="20505CA5"/>
     <w:multiLevelType w:val="hybridMultilevel"/>
     <w:tmpl w:val="63E8156C"/>
     <w:lvl w:ilvl="0" w:tplc="0409000F">
       <w:start w:val="1"/>
       <w:numFmt w:val="decimal"/>
+      <w:pStyle w:val="Heading1"/>
       <w:lvlText w:val="%1."/>
       <w:lvlJc w:val="left"/>
       <w:pPr>
@@ -4610,7 +4532,7 @@
       </w:pPr>
     </w:lvl>
   </w:abstractNum>
-  <w:abstractNum w:abstractNumId="5">
+  <w:abstractNum w:abstractNumId="5" w15:restartNumberingAfterBreak="0">
     <w:nsid w:val="2D541D15"/>
     <w:multiLevelType w:val="hybridMultilevel"/>
     <w:tmpl w:val="E7A2B49A"/>
@@ -4696,7 +4618,7 @@
       </w:pPr>
     </w:lvl>
   </w:abstractNum>
-  <w:abstractNum w:abstractNumId="6">
+  <w:abstractNum w:abstractNumId="6" w15:restartNumberingAfterBreak="0">
     <w:nsid w:val="52CD5A0E"/>
     <w:multiLevelType w:val="hybridMultilevel"/>
     <w:tmpl w:val="A472536E"/>
@@ -4785,7 +4707,7 @@
       </w:pPr>
     </w:lvl>
   </w:abstractNum>
-  <w:abstractNum w:abstractNumId="7">
+  <w:abstractNum w:abstractNumId="7" w15:restartNumberingAfterBreak="0">
     <w:nsid w:val="56F007B3"/>
     <w:multiLevelType w:val="multilevel"/>
     <w:tmpl w:val="18D2B1F8"/>
@@ -4804,7 +4726,6 @@
     <w:lvl w:ilvl="1">
       <w:start w:val="1"/>
       <w:numFmt w:val="decimal"/>
-      <w:pStyle w:val="Heading1"/>
       <w:lvlText w:val="%1.%2."/>
       <w:lvlJc w:val="left"/>
       <w:pPr>
@@ -4899,7 +4820,7 @@
       </w:rPr>
     </w:lvl>
   </w:abstractNum>
-  <w:abstractNum w:abstractNumId="8">
+  <w:abstractNum w:abstractNumId="8" w15:restartNumberingAfterBreak="0">
     <w:nsid w:val="60090510"/>
     <w:multiLevelType w:val="hybridMultilevel"/>
     <w:tmpl w:val="EA5A3F3A"/>
@@ -5039,7 +4960,7 @@
       </w:rPr>
     </w:lvl>
   </w:abstractNum>
-  <w:abstractNum w:abstractNumId="9">
+  <w:abstractNum w:abstractNumId="9" w15:restartNumberingAfterBreak="0">
     <w:nsid w:val="76B718B8"/>
     <w:multiLevelType w:val="hybridMultilevel"/>
     <w:tmpl w:val="97BC9516"/>
@@ -5058,6 +4979,7 @@
     <w:lvl w:ilvl="1" w:tplc="04090003" w:tentative="1">
       <w:start w:val="1"/>
       <w:numFmt w:val="bullet"/>
+      <w:pStyle w:val="Heading2"/>
       <w:lvlText w:val="o"/>
       <w:lvlJc w:val="left"/>
       <w:pPr>
@@ -5070,6 +4992,7 @@
     <w:lvl w:ilvl="2" w:tplc="04090005" w:tentative="1">
       <w:start w:val="1"/>
       <w:numFmt w:val="bullet"/>
+      <w:pStyle w:val="Livello3"/>
       <w:lvlText w:val=""/>
       <w:lvlJc w:val="left"/>
       <w:pPr>
@@ -5082,6 +5005,7 @@
     <w:lvl w:ilvl="3" w:tplc="04090001" w:tentative="1">
       <w:start w:val="1"/>
       <w:numFmt w:val="bullet"/>
+      <w:pStyle w:val="Livello4"/>
       <w:lvlText w:val=""/>
       <w:lvlJc w:val="left"/>
       <w:pPr>
@@ -5195,7 +5119,7 @@
 </file>
 
 <file path=word/styles.xml><?xml version="1.0" encoding="utf-8"?>
-<w:styles xmlns:mc="http://schemas.openxmlformats.org/markup-compatibility/2006" xmlns:r="http://schemas.openxmlformats.org/officeDocument/2006/relationships" xmlns:w="http://schemas.openxmlformats.org/wordprocessingml/2006/main" xmlns:w14="http://schemas.microsoft.com/office/word/2010/wordml" mc:Ignorable="w14">
+<w:styles xmlns:mc="http://schemas.openxmlformats.org/markup-compatibility/2006" xmlns:r="http://schemas.openxmlformats.org/officeDocument/2006/relationships" xmlns:w="http://schemas.openxmlformats.org/wordprocessingml/2006/main" xmlns:w14="http://schemas.microsoft.com/office/word/2010/wordml" xmlns:w15="http://schemas.microsoft.com/office/word/2012/wordml" xmlns:w16cid="http://schemas.microsoft.com/office/word/2016/wordml/cid" xmlns:w16se="http://schemas.microsoft.com/office/word/2015/wordml/symex" mc:Ignorable="w14 w15 w16se w16cid">
   <w:docDefaults>
     <w:rPrDefault>
       <w:rPr>
@@ -5207,144 +5131,377 @@
     </w:rPrDefault>
     <w:pPrDefault/>
   </w:docDefaults>
-  <w:latentStyles w:defLockedState="0" w:defUIPriority="99" w:defSemiHidden="1" w:defUnhideWhenUsed="1" w:defQFormat="0" w:count="276">
-    <w:lsdException w:name="Normal" w:semiHidden="0" w:uiPriority="0" w:unhideWhenUsed="0" w:qFormat="1"/>
-    <w:lsdException w:name="heading 1" w:semiHidden="0" w:uiPriority="9" w:unhideWhenUsed="0" w:qFormat="1"/>
-    <w:lsdException w:name="heading 2" w:uiPriority="9" w:qFormat="1"/>
-    <w:lsdException w:name="heading 3" w:uiPriority="9" w:qFormat="1"/>
-    <w:lsdException w:name="heading 4" w:uiPriority="9" w:qFormat="1"/>
-    <w:lsdException w:name="heading 5" w:uiPriority="9" w:qFormat="1"/>
-    <w:lsdException w:name="heading 6" w:uiPriority="9" w:qFormat="1"/>
-    <w:lsdException w:name="heading 7" w:uiPriority="9" w:qFormat="1"/>
-    <w:lsdException w:name="heading 8" w:uiPriority="9" w:qFormat="1"/>
-    <w:lsdException w:name="heading 9" w:uiPriority="9" w:qFormat="1"/>
-    <w:lsdException w:name="toc 1" w:uiPriority="39"/>
-    <w:lsdException w:name="toc 2" w:uiPriority="39"/>
-    <w:lsdException w:name="toc 3" w:uiPriority="39"/>
-    <w:lsdException w:name="toc 4" w:uiPriority="39"/>
-    <w:lsdException w:name="toc 5" w:uiPriority="39"/>
-    <w:lsdException w:name="toc 6" w:uiPriority="39"/>
-    <w:lsdException w:name="toc 7" w:uiPriority="39"/>
-    <w:lsdException w:name="toc 8" w:uiPriority="39"/>
-    <w:lsdException w:name="toc 9" w:uiPriority="39"/>
-    <w:lsdException w:name="caption" w:uiPriority="35" w:qFormat="1"/>
-    <w:lsdException w:name="Title" w:semiHidden="0" w:uiPriority="10" w:unhideWhenUsed="0" w:qFormat="1"/>
-    <w:lsdException w:name="Default Paragraph Font" w:uiPriority="1"/>
-    <w:lsdException w:name="Subtitle" w:semiHidden="0" w:uiPriority="11" w:unhideWhenUsed="0" w:qFormat="1"/>
-    <w:lsdException w:name="Strong" w:semiHidden="0" w:uiPriority="22" w:unhideWhenUsed="0" w:qFormat="1"/>
-    <w:lsdException w:name="Emphasis" w:semiHidden="0" w:uiPriority="20" w:unhideWhenUsed="0" w:qFormat="1"/>
-    <w:lsdException w:name="Table Grid" w:semiHidden="0" w:uiPriority="59" w:unhideWhenUsed="0"/>
-    <w:lsdException w:name="Placeholder Text" w:unhideWhenUsed="0"/>
-    <w:lsdException w:name="No Spacing" w:semiHidden="0" w:uiPriority="1" w:unhideWhenUsed="0" w:qFormat="1"/>
-    <w:lsdException w:name="Light Shading" w:semiHidden="0" w:uiPriority="60" w:unhideWhenUsed="0"/>
-    <w:lsdException w:name="Light List" w:semiHidden="0" w:uiPriority="61" w:unhideWhenUsed="0"/>
-    <w:lsdException w:name="Light Grid" w:semiHidden="0" w:uiPriority="62" w:unhideWhenUsed="0"/>
-    <w:lsdException w:name="Medium Shading 1" w:semiHidden="0" w:uiPriority="63" w:unhideWhenUsed="0"/>
-    <w:lsdException w:name="Medium Shading 2" w:semiHidden="0" w:uiPriority="64" w:unhideWhenUsed="0"/>
-    <w:lsdException w:name="Medium List 1" w:semiHidden="0" w:uiPriority="65" w:unhideWhenUsed="0"/>
-    <w:lsdException w:name="Medium List 2" w:semiHidden="0" w:uiPriority="66" w:unhideWhenUsed="0"/>
-    <w:lsdException w:name="Medium Grid 1" w:semiHidden="0" w:uiPriority="67" w:unhideWhenUsed="0"/>
-    <w:lsdException w:name="Medium Grid 2" w:semiHidden="0" w:uiPriority="68" w:unhideWhenUsed="0"/>
-    <w:lsdException w:name="Medium Grid 3" w:semiHidden="0" w:uiPriority="69" w:unhideWhenUsed="0"/>
-    <w:lsdException w:name="Dark List" w:semiHidden="0" w:uiPriority="70" w:unhideWhenUsed="0"/>
-    <w:lsdException w:name="Colorful Shading" w:semiHidden="0" w:uiPriority="71" w:unhideWhenUsed="0"/>
-    <w:lsdException w:name="Colorful List" w:semiHidden="0" w:uiPriority="72" w:unhideWhenUsed="0"/>
-    <w:lsdException w:name="Colorful Grid" w:semiHidden="0" w:uiPriority="73" w:unhideWhenUsed="0"/>
-    <w:lsdException w:name="Light Shading Accent 1" w:semiHidden="0" w:uiPriority="60" w:unhideWhenUsed="0"/>
-    <w:lsdException w:name="Light List Accent 1" w:semiHidden="0" w:uiPriority="61" w:unhideWhenUsed="0"/>
-    <w:lsdException w:name="Light Grid Accent 1" w:semiHidden="0" w:uiPriority="62" w:unhideWhenUsed="0"/>
-    <w:lsdException w:name="Medium Shading 1 Accent 1" w:semiHidden="0" w:uiPriority="63" w:unhideWhenUsed="0"/>
-    <w:lsdException w:name="Medium Shading 2 Accent 1" w:semiHidden="0" w:uiPriority="64" w:unhideWhenUsed="0"/>
-    <w:lsdException w:name="Medium List 1 Accent 1" w:semiHidden="0" w:uiPriority="65" w:unhideWhenUsed="0"/>
-    <w:lsdException w:name="Revision" w:unhideWhenUsed="0"/>
-    <w:lsdException w:name="List Paragraph" w:semiHidden="0" w:uiPriority="34" w:unhideWhenUsed="0" w:qFormat="1"/>
-    <w:lsdException w:name="Quote" w:semiHidden="0" w:uiPriority="29" w:unhideWhenUsed="0" w:qFormat="1"/>
-    <w:lsdException w:name="Intense Quote" w:semiHidden="0" w:uiPriority="30" w:unhideWhenUsed="0" w:qFormat="1"/>
-    <w:lsdException w:name="Medium List 2 Accent 1" w:semiHidden="0" w:uiPriority="66" w:unhideWhenUsed="0"/>
-    <w:lsdException w:name="Medium Grid 1 Accent 1" w:semiHidden="0" w:uiPriority="67" w:unhideWhenUsed="0"/>
-    <w:lsdException w:name="Medium Grid 2 Accent 1" w:semiHidden="0" w:uiPriority="68" w:unhideWhenUsed="0"/>
-    <w:lsdException w:name="Medium Grid 3 Accent 1" w:semiHidden="0" w:uiPriority="69" w:unhideWhenUsed="0"/>
-    <w:lsdException w:name="Dark List Accent 1" w:semiHidden="0" w:uiPriority="70" w:unhideWhenUsed="0"/>
-    <w:lsdException w:name="Colorful Shading Accent 1" w:semiHidden="0" w:uiPriority="71" w:unhideWhenUsed="0"/>
-    <w:lsdException w:name="Colorful List Accent 1" w:semiHidden="0" w:uiPriority="72" w:unhideWhenUsed="0"/>
-    <w:lsdException w:name="Colorful Grid Accent 1" w:semiHidden="0" w:uiPriority="73" w:unhideWhenUsed="0"/>
-    <w:lsdException w:name="Light Shading Accent 2" w:semiHidden="0" w:uiPriority="60" w:unhideWhenUsed="0"/>
-    <w:lsdException w:name="Light List Accent 2" w:semiHidden="0" w:uiPriority="61" w:unhideWhenUsed="0"/>
-    <w:lsdException w:name="Light Grid Accent 2" w:semiHidden="0" w:uiPriority="62" w:unhideWhenUsed="0"/>
-    <w:lsdException w:name="Medium Shading 1 Accent 2" w:semiHidden="0" w:uiPriority="63" w:unhideWhenUsed="0"/>
-    <w:lsdException w:name="Medium Shading 2 Accent 2" w:semiHidden="0" w:uiPriority="64" w:unhideWhenUsed="0"/>
-    <w:lsdException w:name="Medium List 1 Accent 2" w:semiHidden="0" w:uiPriority="65" w:unhideWhenUsed="0"/>
-    <w:lsdException w:name="Medium List 2 Accent 2" w:semiHidden="0" w:uiPriority="66" w:unhideWhenUsed="0"/>
-    <w:lsdException w:name="Medium Grid 1 Accent 2" w:semiHidden="0" w:uiPriority="67" w:unhideWhenUsed="0"/>
-    <w:lsdException w:name="Medium Grid 2 Accent 2" w:semiHidden="0" w:uiPriority="68" w:unhideWhenUsed="0"/>
-    <w:lsdException w:name="Medium Grid 3 Accent 2" w:semiHidden="0" w:uiPriority="69" w:unhideWhenUsed="0"/>
-    <w:lsdException w:name="Dark List Accent 2" w:semiHidden="0" w:uiPriority="70" w:unhideWhenUsed="0"/>
-    <w:lsdException w:name="Colorful Shading Accent 2" w:semiHidden="0" w:uiPriority="71" w:unhideWhenUsed="0"/>
-    <w:lsdException w:name="Colorful List Accent 2" w:semiHidden="0" w:uiPriority="72" w:unhideWhenUsed="0"/>
-    <w:lsdException w:name="Colorful Grid Accent 2" w:semiHidden="0" w:uiPriority="73" w:unhideWhenUsed="0"/>
-    <w:lsdException w:name="Light Shading Accent 3" w:semiHidden="0" w:uiPriority="60" w:unhideWhenUsed="0"/>
-    <w:lsdException w:name="Light List Accent 3" w:semiHidden="0" w:uiPriority="61" w:unhideWhenUsed="0"/>
-    <w:lsdException w:name="Light Grid Accent 3" w:semiHidden="0" w:uiPriority="62" w:unhideWhenUsed="0"/>
-    <w:lsdException w:name="Medium Shading 1 Accent 3" w:semiHidden="0" w:uiPriority="63" w:unhideWhenUsed="0"/>
-    <w:lsdException w:name="Medium Shading 2 Accent 3" w:semiHidden="0" w:uiPriority="64" w:unhideWhenUsed="0"/>
-    <w:lsdException w:name="Medium List 1 Accent 3" w:semiHidden="0" w:uiPriority="65" w:unhideWhenUsed="0"/>
-    <w:lsdException w:name="Medium List 2 Accent 3" w:semiHidden="0" w:uiPriority="66" w:unhideWhenUsed="0"/>
-    <w:lsdException w:name="Medium Grid 1 Accent 3" w:semiHidden="0" w:uiPriority="67" w:unhideWhenUsed="0"/>
-    <w:lsdException w:name="Medium Grid 2 Accent 3" w:semiHidden="0" w:uiPriority="68" w:unhideWhenUsed="0"/>
-    <w:lsdException w:name="Medium Grid 3 Accent 3" w:semiHidden="0" w:uiPriority="69" w:unhideWhenUsed="0"/>
-    <w:lsdException w:name="Dark List Accent 3" w:semiHidden="0" w:uiPriority="70" w:unhideWhenUsed="0"/>
-    <w:lsdException w:name="Colorful Shading Accent 3" w:semiHidden="0" w:uiPriority="71" w:unhideWhenUsed="0"/>
-    <w:lsdException w:name="Colorful List Accent 3" w:semiHidden="0" w:uiPriority="72" w:unhideWhenUsed="0"/>
-    <w:lsdException w:name="Colorful Grid Accent 3" w:semiHidden="0" w:uiPriority="73" w:unhideWhenUsed="0"/>
-    <w:lsdException w:name="Light Shading Accent 4" w:semiHidden="0" w:uiPriority="60" w:unhideWhenUsed="0"/>
-    <w:lsdException w:name="Light List Accent 4" w:semiHidden="0" w:uiPriority="61" w:unhideWhenUsed="0"/>
-    <w:lsdException w:name="Light Grid Accent 4" w:semiHidden="0" w:uiPriority="62" w:unhideWhenUsed="0"/>
-    <w:lsdException w:name="Medium Shading 1 Accent 4" w:semiHidden="0" w:uiPriority="63" w:unhideWhenUsed="0"/>
-    <w:lsdException w:name="Medium Shading 2 Accent 4" w:semiHidden="0" w:uiPriority="64" w:unhideWhenUsed="0"/>
-    <w:lsdException w:name="Medium List 1 Accent 4" w:semiHidden="0" w:uiPriority="65" w:unhideWhenUsed="0"/>
-    <w:lsdException w:name="Medium List 2 Accent 4" w:semiHidden="0" w:uiPriority="66" w:unhideWhenUsed="0"/>
-    <w:lsdException w:name="Medium Grid 1 Accent 4" w:semiHidden="0" w:uiPriority="67" w:unhideWhenUsed="0"/>
-    <w:lsdException w:name="Medium Grid 2 Accent 4" w:semiHidden="0" w:uiPriority="68" w:unhideWhenUsed="0"/>
-    <w:lsdException w:name="Medium Grid 3 Accent 4" w:semiHidden="0" w:uiPriority="69" w:unhideWhenUsed="0"/>
-    <w:lsdException w:name="Dark List Accent 4" w:semiHidden="0" w:uiPriority="70" w:unhideWhenUsed="0"/>
-    <w:lsdException w:name="Colorful Shading Accent 4" w:semiHidden="0" w:uiPriority="71" w:unhideWhenUsed="0"/>
-    <w:lsdException w:name="Colorful List Accent 4" w:semiHidden="0" w:uiPriority="72" w:unhideWhenUsed="0"/>
-    <w:lsdException w:name="Colorful Grid Accent 4" w:semiHidden="0" w:uiPriority="73" w:unhideWhenUsed="0"/>
-    <w:lsdException w:name="Light Shading Accent 5" w:semiHidden="0" w:uiPriority="60" w:unhideWhenUsed="0"/>
-    <w:lsdException w:name="Light List Accent 5" w:semiHidden="0" w:uiPriority="61" w:unhideWhenUsed="0"/>
-    <w:lsdException w:name="Light Grid Accent 5" w:semiHidden="0" w:uiPriority="62" w:unhideWhenUsed="0"/>
-    <w:lsdException w:name="Medium Shading 1 Accent 5" w:semiHidden="0" w:uiPriority="63" w:unhideWhenUsed="0"/>
-    <w:lsdException w:name="Medium Shading 2 Accent 5" w:semiHidden="0" w:uiPriority="64" w:unhideWhenUsed="0"/>
-    <w:lsdException w:name="Medium List 1 Accent 5" w:semiHidden="0" w:uiPriority="65" w:unhideWhenUsed="0"/>
-    <w:lsdException w:name="Medium List 2 Accent 5" w:semiHidden="0" w:uiPriority="66" w:unhideWhenUsed="0"/>
-    <w:lsdException w:name="Medium Grid 1 Accent 5" w:semiHidden="0" w:uiPriority="67" w:unhideWhenUsed="0"/>
-    <w:lsdException w:name="Medium Grid 2 Accent 5" w:semiHidden="0" w:uiPriority="68" w:unhideWhenUsed="0"/>
-    <w:lsdException w:name="Medium Grid 3 Accent 5" w:semiHidden="0" w:uiPriority="69" w:unhideWhenUsed="0"/>
-    <w:lsdException w:name="Dark List Accent 5" w:semiHidden="0" w:uiPriority="70" w:unhideWhenUsed="0"/>
-    <w:lsdException w:name="Colorful Shading Accent 5" w:semiHidden="0" w:uiPriority="71" w:unhideWhenUsed="0"/>
-    <w:lsdException w:name="Colorful List Accent 5" w:semiHidden="0" w:uiPriority="72" w:unhideWhenUsed="0"/>
-    <w:lsdException w:name="Colorful Grid Accent 5" w:semiHidden="0" w:uiPriority="73" w:unhideWhenUsed="0"/>
-    <w:lsdException w:name="Light Shading Accent 6" w:semiHidden="0" w:uiPriority="60" w:unhideWhenUsed="0"/>
-    <w:lsdException w:name="Light List Accent 6" w:semiHidden="0" w:uiPriority="61" w:unhideWhenUsed="0"/>
-    <w:lsdException w:name="Light Grid Accent 6" w:semiHidden="0" w:uiPriority="62" w:unhideWhenUsed="0"/>
-    <w:lsdException w:name="Medium Shading 1 Accent 6" w:semiHidden="0" w:uiPriority="63" w:unhideWhenUsed="0"/>
-    <w:lsdException w:name="Medium Shading 2 Accent 6" w:semiHidden="0" w:uiPriority="64" w:unhideWhenUsed="0"/>
-    <w:lsdException w:name="Medium List 1 Accent 6" w:semiHidden="0" w:uiPriority="65" w:unhideWhenUsed="0"/>
-    <w:lsdException w:name="Medium List 2 Accent 6" w:semiHidden="0" w:uiPriority="66" w:unhideWhenUsed="0"/>
-    <w:lsdException w:name="Medium Grid 1 Accent 6" w:semiHidden="0" w:uiPriority="67" w:unhideWhenUsed="0"/>
-    <w:lsdException w:name="Medium Grid 2 Accent 6" w:semiHidden="0" w:uiPriority="68" w:unhideWhenUsed="0"/>
-    <w:lsdException w:name="Medium Grid 3 Accent 6" w:semiHidden="0" w:uiPriority="69" w:unhideWhenUsed="0"/>
-    <w:lsdException w:name="Dark List Accent 6" w:semiHidden="0" w:uiPriority="70" w:unhideWhenUsed="0"/>
-    <w:lsdException w:name="Colorful Shading Accent 6" w:semiHidden="0" w:uiPriority="71" w:unhideWhenUsed="0"/>
-    <w:lsdException w:name="Colorful List Accent 6" w:semiHidden="0" w:uiPriority="72" w:unhideWhenUsed="0"/>
-    <w:lsdException w:name="Colorful Grid Accent 6" w:semiHidden="0" w:uiPriority="73" w:unhideWhenUsed="0"/>
-    <w:lsdException w:name="Subtle Emphasis" w:semiHidden="0" w:uiPriority="19" w:unhideWhenUsed="0" w:qFormat="1"/>
-    <w:lsdException w:name="Intense Emphasis" w:semiHidden="0" w:uiPriority="21" w:unhideWhenUsed="0" w:qFormat="1"/>
-    <w:lsdException w:name="Subtle Reference" w:semiHidden="0" w:uiPriority="31" w:unhideWhenUsed="0" w:qFormat="1"/>
-    <w:lsdException w:name="Intense Reference" w:semiHidden="0" w:uiPriority="32" w:unhideWhenUsed="0" w:qFormat="1"/>
-    <w:lsdException w:name="Book Title" w:semiHidden="0" w:uiPriority="33" w:unhideWhenUsed="0" w:qFormat="1"/>
-    <w:lsdException w:name="Bibliography" w:uiPriority="37"/>
-    <w:lsdException w:name="TOC Heading" w:uiPriority="39" w:qFormat="1"/>
+  <w:latentStyles w:defLockedState="0" w:defUIPriority="99" w:defSemiHidden="0" w:defUnhideWhenUsed="0" w:defQFormat="0" w:count="375">
+    <w:lsdException w:name="Normal" w:uiPriority="0" w:qFormat="1"/>
+    <w:lsdException w:name="heading 1" w:uiPriority="9" w:qFormat="1"/>
+    <w:lsdException w:name="heading 2" w:semiHidden="1" w:uiPriority="9" w:unhideWhenUsed="1" w:qFormat="1"/>
+    <w:lsdException w:name="heading 3" w:semiHidden="1" w:uiPriority="9" w:unhideWhenUsed="1" w:qFormat="1"/>
+    <w:lsdException w:name="heading 4" w:semiHidden="1" w:uiPriority="9" w:unhideWhenUsed="1" w:qFormat="1"/>
+    <w:lsdException w:name="heading 5" w:semiHidden="1" w:uiPriority="9" w:unhideWhenUsed="1" w:qFormat="1"/>
+    <w:lsdException w:name="heading 6" w:semiHidden="1" w:uiPriority="9" w:unhideWhenUsed="1" w:qFormat="1"/>
+    <w:lsdException w:name="heading 7" w:semiHidden="1" w:uiPriority="9" w:unhideWhenUsed="1" w:qFormat="1"/>
+    <w:lsdException w:name="heading 8" w:semiHidden="1" w:uiPriority="9" w:unhideWhenUsed="1" w:qFormat="1"/>
+    <w:lsdException w:name="heading 9" w:semiHidden="1" w:uiPriority="9" w:unhideWhenUsed="1" w:qFormat="1"/>
+    <w:lsdException w:name="index 1" w:semiHidden="1" w:unhideWhenUsed="1"/>
+    <w:lsdException w:name="index 2" w:semiHidden="1" w:unhideWhenUsed="1"/>
+    <w:lsdException w:name="index 3" w:semiHidden="1" w:unhideWhenUsed="1"/>
+    <w:lsdException w:name="index 4" w:semiHidden="1" w:unhideWhenUsed="1"/>
+    <w:lsdException w:name="index 5" w:semiHidden="1" w:unhideWhenUsed="1"/>
+    <w:lsdException w:name="index 6" w:semiHidden="1" w:unhideWhenUsed="1"/>
+    <w:lsdException w:name="index 7" w:semiHidden="1" w:unhideWhenUsed="1"/>
+    <w:lsdException w:name="index 8" w:semiHidden="1" w:unhideWhenUsed="1"/>
+    <w:lsdException w:name="index 9" w:semiHidden="1" w:unhideWhenUsed="1"/>
+    <w:lsdException w:name="toc 1" w:semiHidden="1" w:uiPriority="39" w:unhideWhenUsed="1"/>
+    <w:lsdException w:name="toc 2" w:semiHidden="1" w:uiPriority="39" w:unhideWhenUsed="1"/>
+    <w:lsdException w:name="toc 3" w:semiHidden="1" w:uiPriority="39" w:unhideWhenUsed="1"/>
+    <w:lsdException w:name="toc 4" w:semiHidden="1" w:uiPriority="39" w:unhideWhenUsed="1"/>
+    <w:lsdException w:name="toc 5" w:semiHidden="1" w:uiPriority="39" w:unhideWhenUsed="1"/>
+    <w:lsdException w:name="toc 6" w:semiHidden="1" w:uiPriority="39" w:unhideWhenUsed="1"/>
+    <w:lsdException w:name="toc 7" w:semiHidden="1" w:uiPriority="39" w:unhideWhenUsed="1"/>
+    <w:lsdException w:name="toc 8" w:semiHidden="1" w:uiPriority="39" w:unhideWhenUsed="1"/>
+    <w:lsdException w:name="toc 9" w:semiHidden="1" w:uiPriority="39" w:unhideWhenUsed="1"/>
+    <w:lsdException w:name="Normal Indent" w:semiHidden="1" w:unhideWhenUsed="1"/>
+    <w:lsdException w:name="footnote text" w:semiHidden="1" w:unhideWhenUsed="1"/>
+    <w:lsdException w:name="annotation text" w:semiHidden="1" w:unhideWhenUsed="1"/>
+    <w:lsdException w:name="header" w:semiHidden="1" w:unhideWhenUsed="1"/>
+    <w:lsdException w:name="footer" w:semiHidden="1" w:unhideWhenUsed="1"/>
+    <w:lsdException w:name="index heading" w:semiHidden="1" w:unhideWhenUsed="1"/>
+    <w:lsdException w:name="caption" w:semiHidden="1" w:uiPriority="35" w:unhideWhenUsed="1" w:qFormat="1"/>
+    <w:lsdException w:name="table of figures" w:semiHidden="1" w:unhideWhenUsed="1"/>
+    <w:lsdException w:name="envelope address" w:semiHidden="1" w:unhideWhenUsed="1"/>
+    <w:lsdException w:name="envelope return" w:semiHidden="1" w:unhideWhenUsed="1"/>
+    <w:lsdException w:name="footnote reference" w:semiHidden="1" w:unhideWhenUsed="1"/>
+    <w:lsdException w:name="annotation reference" w:semiHidden="1" w:unhideWhenUsed="1"/>
+    <w:lsdException w:name="line number" w:semiHidden="1" w:unhideWhenUsed="1"/>
+    <w:lsdException w:name="page number" w:semiHidden="1" w:unhideWhenUsed="1"/>
+    <w:lsdException w:name="endnote reference" w:semiHidden="1" w:unhideWhenUsed="1"/>
+    <w:lsdException w:name="endnote text" w:semiHidden="1" w:unhideWhenUsed="1"/>
+    <w:lsdException w:name="table of authorities" w:semiHidden="1" w:unhideWhenUsed="1"/>
+    <w:lsdException w:name="macro" w:semiHidden="1" w:unhideWhenUsed="1"/>
+    <w:lsdException w:name="toa heading" w:semiHidden="1" w:unhideWhenUsed="1"/>
+    <w:lsdException w:name="List" w:semiHidden="1" w:unhideWhenUsed="1"/>
+    <w:lsdException w:name="List Bullet" w:semiHidden="1" w:unhideWhenUsed="1"/>
+    <w:lsdException w:name="List Number" w:semiHidden="1" w:unhideWhenUsed="1"/>
+    <w:lsdException w:name="List 2" w:semiHidden="1" w:unhideWhenUsed="1"/>
+    <w:lsdException w:name="List 3" w:semiHidden="1" w:unhideWhenUsed="1"/>
+    <w:lsdException w:name="List 4" w:semiHidden="1" w:unhideWhenUsed="1"/>
+    <w:lsdException w:name="List 5" w:semiHidden="1" w:unhideWhenUsed="1"/>
+    <w:lsdException w:name="List Bullet 2" w:semiHidden="1" w:unhideWhenUsed="1"/>
+    <w:lsdException w:name="List Bullet 3" w:semiHidden="1" w:unhideWhenUsed="1"/>
+    <w:lsdException w:name="List Bullet 4" w:semiHidden="1" w:unhideWhenUsed="1"/>
+    <w:lsdException w:name="List Bullet 5" w:semiHidden="1" w:unhideWhenUsed="1"/>
+    <w:lsdException w:name="List Number 2" w:semiHidden="1" w:unhideWhenUsed="1"/>
+    <w:lsdException w:name="List Number 3" w:semiHidden="1" w:unhideWhenUsed="1"/>
+    <w:lsdException w:name="List Number 4" w:semiHidden="1" w:unhideWhenUsed="1"/>
+    <w:lsdException w:name="List Number 5" w:semiHidden="1" w:unhideWhenUsed="1"/>
+    <w:lsdException w:name="Title" w:uiPriority="10" w:qFormat="1"/>
+    <w:lsdException w:name="Closing" w:semiHidden="1" w:unhideWhenUsed="1"/>
+    <w:lsdException w:name="Signature" w:semiHidden="1" w:unhideWhenUsed="1"/>
+    <w:lsdException w:name="Default Paragraph Font" w:semiHidden="1" w:uiPriority="1" w:unhideWhenUsed="1"/>
+    <w:lsdException w:name="Body Text" w:semiHidden="1" w:unhideWhenUsed="1"/>
+    <w:lsdException w:name="Body Text Indent" w:semiHidden="1" w:unhideWhenUsed="1"/>
+    <w:lsdException w:name="List Continue" w:semiHidden="1" w:unhideWhenUsed="1"/>
+    <w:lsdException w:name="List Continue 2" w:semiHidden="1" w:unhideWhenUsed="1"/>
+    <w:lsdException w:name="List Continue 3" w:semiHidden="1" w:unhideWhenUsed="1"/>
+    <w:lsdException w:name="List Continue 4" w:semiHidden="1" w:unhideWhenUsed="1"/>
+    <w:lsdException w:name="List Continue 5" w:semiHidden="1" w:unhideWhenUsed="1"/>
+    <w:lsdException w:name="Message Header" w:semiHidden="1" w:unhideWhenUsed="1"/>
+    <w:lsdException w:name="Subtitle" w:uiPriority="11" w:qFormat="1"/>
+    <w:lsdException w:name="Salutation" w:semiHidden="1" w:unhideWhenUsed="1"/>
+    <w:lsdException w:name="Date" w:semiHidden="1" w:unhideWhenUsed="1"/>
+    <w:lsdException w:name="Body Text First Indent" w:semiHidden="1" w:unhideWhenUsed="1"/>
+    <w:lsdException w:name="Body Text First Indent 2" w:semiHidden="1" w:unhideWhenUsed="1"/>
+    <w:lsdException w:name="Note Heading" w:semiHidden="1" w:unhideWhenUsed="1"/>
+    <w:lsdException w:name="Body Text 2" w:semiHidden="1" w:unhideWhenUsed="1"/>
+    <w:lsdException w:name="Body Text 3" w:semiHidden="1" w:unhideWhenUsed="1"/>
+    <w:lsdException w:name="Body Text Indent 2" w:semiHidden="1" w:unhideWhenUsed="1"/>
+    <w:lsdException w:name="Body Text Indent 3" w:semiHidden="1" w:unhideWhenUsed="1"/>
+    <w:lsdException w:name="Block Text" w:semiHidden="1" w:unhideWhenUsed="1"/>
+    <w:lsdException w:name="Hyperlink" w:semiHidden="1" w:unhideWhenUsed="1"/>
+    <w:lsdException w:name="FollowedHyperlink" w:semiHidden="1" w:unhideWhenUsed="1"/>
+    <w:lsdException w:name="Strong" w:uiPriority="22" w:qFormat="1"/>
+    <w:lsdException w:name="Emphasis" w:uiPriority="20" w:qFormat="1"/>
+    <w:lsdException w:name="Document Map" w:semiHidden="1" w:unhideWhenUsed="1"/>
+    <w:lsdException w:name="Plain Text" w:semiHidden="1" w:unhideWhenUsed="1"/>
+    <w:lsdException w:name="E-mail Signature" w:semiHidden="1" w:unhideWhenUsed="1"/>
+    <w:lsdException w:name="HTML Top of Form" w:semiHidden="1" w:unhideWhenUsed="1"/>
+    <w:lsdException w:name="HTML Bottom of Form" w:semiHidden="1" w:unhideWhenUsed="1"/>
+    <w:lsdException w:name="Normal (Web)" w:semiHidden="1" w:unhideWhenUsed="1"/>
+    <w:lsdException w:name="HTML Acronym" w:semiHidden="1" w:unhideWhenUsed="1"/>
+    <w:lsdException w:name="HTML Address" w:semiHidden="1" w:unhideWhenUsed="1"/>
+    <w:lsdException w:name="HTML Cite" w:semiHidden="1" w:unhideWhenUsed="1"/>
+    <w:lsdException w:name="HTML Code" w:semiHidden="1" w:unhideWhenUsed="1"/>
+    <w:lsdException w:name="HTML Definition" w:semiHidden="1" w:unhideWhenUsed="1"/>
+    <w:lsdException w:name="HTML Keyboard" w:semiHidden="1" w:unhideWhenUsed="1"/>
+    <w:lsdException w:name="HTML Preformatted" w:semiHidden="1" w:unhideWhenUsed="1"/>
+    <w:lsdException w:name="HTML Sample" w:semiHidden="1" w:unhideWhenUsed="1"/>
+    <w:lsdException w:name="HTML Typewriter" w:semiHidden="1" w:unhideWhenUsed="1"/>
+    <w:lsdException w:name="HTML Variable" w:semiHidden="1" w:unhideWhenUsed="1"/>
+    <w:lsdException w:name="Normal Table" w:semiHidden="1" w:unhideWhenUsed="1"/>
+    <w:lsdException w:name="annotation subject" w:semiHidden="1" w:unhideWhenUsed="1"/>
+    <w:lsdException w:name="No List" w:semiHidden="1" w:unhideWhenUsed="1"/>
+    <w:lsdException w:name="Outline List 1" w:semiHidden="1" w:unhideWhenUsed="1"/>
+    <w:lsdException w:name="Outline List 2" w:semiHidden="1" w:unhideWhenUsed="1"/>
+    <w:lsdException w:name="Outline List 3" w:semiHidden="1" w:unhideWhenUsed="1"/>
+    <w:lsdException w:name="Table Simple 1" w:semiHidden="1" w:unhideWhenUsed="1"/>
+    <w:lsdException w:name="Table Simple 2" w:semiHidden="1" w:unhideWhenUsed="1"/>
+    <w:lsdException w:name="Table Simple 3" w:semiHidden="1" w:unhideWhenUsed="1"/>
+    <w:lsdException w:name="Table Classic 1" w:semiHidden="1" w:unhideWhenUsed="1"/>
+    <w:lsdException w:name="Table Classic 2" w:semiHidden="1" w:unhideWhenUsed="1"/>
+    <w:lsdException w:name="Table Classic 3" w:semiHidden="1" w:unhideWhenUsed="1"/>
+    <w:lsdException w:name="Table Classic 4" w:semiHidden="1" w:unhideWhenUsed="1"/>
+    <w:lsdException w:name="Table Colorful 1" w:semiHidden="1" w:unhideWhenUsed="1"/>
+    <w:lsdException w:name="Table Colorful 2" w:semiHidden="1" w:unhideWhenUsed="1"/>
+    <w:lsdException w:name="Table Colorful 3" w:semiHidden="1" w:unhideWhenUsed="1"/>
+    <w:lsdException w:name="Table Columns 1" w:semiHidden="1" w:unhideWhenUsed="1"/>
+    <w:lsdException w:name="Table Columns 2" w:semiHidden="1" w:unhideWhenUsed="1"/>
+    <w:lsdException w:name="Table Columns 3" w:semiHidden="1" w:unhideWhenUsed="1"/>
+    <w:lsdException w:name="Table Columns 4" w:semiHidden="1" w:unhideWhenUsed="1"/>
+    <w:lsdException w:name="Table Columns 5" w:semiHidden="1" w:unhideWhenUsed="1"/>
+    <w:lsdException w:name="Table Grid 1" w:semiHidden="1" w:unhideWhenUsed="1"/>
+    <w:lsdException w:name="Table Grid 2" w:semiHidden="1" w:unhideWhenUsed="1"/>
+    <w:lsdException w:name="Table Grid 3" w:semiHidden="1" w:unhideWhenUsed="1"/>
+    <w:lsdException w:name="Table Grid 4" w:semiHidden="1" w:unhideWhenUsed="1"/>
+    <w:lsdException w:name="Table Grid 5" w:semiHidden="1" w:unhideWhenUsed="1"/>
+    <w:lsdException w:name="Table Grid 6" w:semiHidden="1" w:unhideWhenUsed="1"/>
+    <w:lsdException w:name="Table Grid 7" w:semiHidden="1" w:unhideWhenUsed="1"/>
+    <w:lsdException w:name="Table Grid 8" w:semiHidden="1" w:unhideWhenUsed="1"/>
+    <w:lsdException w:name="Table List 1" w:semiHidden="1" w:unhideWhenUsed="1"/>
+    <w:lsdException w:name="Table List 2" w:semiHidden="1" w:unhideWhenUsed="1"/>
+    <w:lsdException w:name="Table List 3" w:semiHidden="1" w:unhideWhenUsed="1"/>
+    <w:lsdException w:name="Table List 4" w:semiHidden="1" w:unhideWhenUsed="1"/>
+    <w:lsdException w:name="Table List 5" w:semiHidden="1" w:unhideWhenUsed="1"/>
+    <w:lsdException w:name="Table List 6" w:semiHidden="1" w:unhideWhenUsed="1"/>
+    <w:lsdException w:name="Table List 7" w:semiHidden="1" w:unhideWhenUsed="1"/>
+    <w:lsdException w:name="Table List 8" w:semiHidden="1" w:unhideWhenUsed="1"/>
+    <w:lsdException w:name="Table 3D effects 1" w:semiHidden="1" w:unhideWhenUsed="1"/>
+    <w:lsdException w:name="Table 3D effects 2" w:semiHidden="1" w:unhideWhenUsed="1"/>
+    <w:lsdException w:name="Table 3D effects 3" w:semiHidden="1" w:unhideWhenUsed="1"/>
+    <w:lsdException w:name="Table Contemporary" w:semiHidden="1" w:unhideWhenUsed="1"/>
+    <w:lsdException w:name="Table Elegant" w:semiHidden="1" w:unhideWhenUsed="1"/>
+    <w:lsdException w:name="Table Professional" w:semiHidden="1" w:unhideWhenUsed="1"/>
+    <w:lsdException w:name="Table Subtle 1" w:semiHidden="1" w:unhideWhenUsed="1"/>
+    <w:lsdException w:name="Table Subtle 2" w:semiHidden="1" w:unhideWhenUsed="1"/>
+    <w:lsdException w:name="Table Web 1" w:semiHidden="1" w:unhideWhenUsed="1"/>
+    <w:lsdException w:name="Table Web 2" w:semiHidden="1" w:unhideWhenUsed="1"/>
+    <w:lsdException w:name="Table Web 3" w:semiHidden="1" w:unhideWhenUsed="1"/>
+    <w:lsdException w:name="Balloon Text" w:semiHidden="1" w:unhideWhenUsed="1"/>
+    <w:lsdException w:name="Table Grid" w:uiPriority="59"/>
+    <w:lsdException w:name="Table Theme" w:semiHidden="1" w:unhideWhenUsed="1"/>
+    <w:lsdException w:name="Placeholder Text" w:semiHidden="1"/>
+    <w:lsdException w:name="No Spacing" w:uiPriority="1" w:qFormat="1"/>
+    <w:lsdException w:name="Light Shading" w:uiPriority="60"/>
+    <w:lsdException w:name="Light List" w:uiPriority="61"/>
+    <w:lsdException w:name="Light Grid" w:uiPriority="62"/>
+    <w:lsdException w:name="Medium Shading 1" w:uiPriority="63"/>
+    <w:lsdException w:name="Medium Shading 2" w:uiPriority="64"/>
+    <w:lsdException w:name="Medium List 1" w:uiPriority="65"/>
+    <w:lsdException w:name="Medium List 2" w:uiPriority="66"/>
+    <w:lsdException w:name="Medium Grid 1" w:uiPriority="67"/>
+    <w:lsdException w:name="Medium Grid 2" w:uiPriority="68"/>
+    <w:lsdException w:name="Medium Grid 3" w:uiPriority="69"/>
+    <w:lsdException w:name="Dark List" w:uiPriority="70"/>
+    <w:lsdException w:name="Colorful Shading" w:uiPriority="71"/>
+    <w:lsdException w:name="Colorful List" w:uiPriority="72"/>
+    <w:lsdException w:name="Colorful Grid" w:uiPriority="73"/>
+    <w:lsdException w:name="Light Shading Accent 1" w:uiPriority="60"/>
+    <w:lsdException w:name="Light List Accent 1" w:uiPriority="61"/>
+    <w:lsdException w:name="Light Grid Accent 1" w:uiPriority="62"/>
+    <w:lsdException w:name="Medium Shading 1 Accent 1" w:uiPriority="63"/>
+    <w:lsdException w:name="Medium Shading 2 Accent 1" w:uiPriority="64"/>
+    <w:lsdException w:name="Medium List 1 Accent 1" w:uiPriority="65"/>
+    <w:lsdException w:name="Revision" w:semiHidden="1"/>
+    <w:lsdException w:name="List Paragraph" w:uiPriority="34" w:qFormat="1"/>
+    <w:lsdException w:name="Quote" w:uiPriority="29" w:qFormat="1"/>
+    <w:lsdException w:name="Intense Quote" w:uiPriority="30" w:qFormat="1"/>
+    <w:lsdException w:name="Medium List 2 Accent 1" w:uiPriority="66"/>
+    <w:lsdException w:name="Medium Grid 1 Accent 1" w:uiPriority="67"/>
+    <w:lsdException w:name="Medium Grid 2 Accent 1" w:uiPriority="68"/>
+    <w:lsdException w:name="Medium Grid 3 Accent 1" w:uiPriority="69"/>
+    <w:lsdException w:name="Dark List Accent 1" w:uiPriority="70"/>
+    <w:lsdException w:name="Colorful Shading Accent 1" w:uiPriority="71"/>
+    <w:lsdException w:name="Colorful List Accent 1" w:uiPriority="72"/>
+    <w:lsdException w:name="Colorful Grid Accent 1" w:uiPriority="73"/>
+    <w:lsdException w:name="Light Shading Accent 2" w:uiPriority="60"/>
+    <w:lsdException w:name="Light List Accent 2" w:uiPriority="61"/>
+    <w:lsdException w:name="Light Grid Accent 2" w:uiPriority="62"/>
+    <w:lsdException w:name="Medium Shading 1 Accent 2" w:uiPriority="63"/>
+    <w:lsdException w:name="Medium Shading 2 Accent 2" w:uiPriority="64"/>
+    <w:lsdException w:name="Medium List 1 Accent 2" w:uiPriority="65"/>
+    <w:lsdException w:name="Medium List 2 Accent 2" w:uiPriority="66"/>
+    <w:lsdException w:name="Medium Grid 1 Accent 2" w:uiPriority="67"/>
+    <w:lsdException w:name="Medium Grid 2 Accent 2" w:uiPriority="68"/>
+    <w:lsdException w:name="Medium Grid 3 Accent 2" w:uiPriority="69"/>
+    <w:lsdException w:name="Dark List Accent 2" w:uiPriority="70"/>
+    <w:lsdException w:name="Colorful Shading Accent 2" w:uiPriority="71"/>
+    <w:lsdException w:name="Colorful List Accent 2" w:uiPriority="72"/>
+    <w:lsdException w:name="Colorful Grid Accent 2" w:uiPriority="73"/>
+    <w:lsdException w:name="Light Shading Accent 3" w:uiPriority="60"/>
+    <w:lsdException w:name="Light List Accent 3" w:uiPriority="61"/>
+    <w:lsdException w:name="Light Grid Accent 3" w:uiPriority="62"/>
+    <w:lsdException w:name="Medium Shading 1 Accent 3" w:uiPriority="63"/>
+    <w:lsdException w:name="Medium Shading 2 Accent 3" w:uiPriority="64"/>
+    <w:lsdException w:name="Medium List 1 Accent 3" w:uiPriority="65"/>
+    <w:lsdException w:name="Medium List 2 Accent 3" w:uiPriority="66"/>
+    <w:lsdException w:name="Medium Grid 1 Accent 3" w:uiPriority="67"/>
+    <w:lsdException w:name="Medium Grid 2 Accent 3" w:uiPriority="68"/>
+    <w:lsdException w:name="Medium Grid 3 Accent 3" w:uiPriority="69"/>
+    <w:lsdException w:name="Dark List Accent 3" w:uiPriority="70"/>
+    <w:lsdException w:name="Colorful Shading Accent 3" w:uiPriority="71"/>
+    <w:lsdException w:name="Colorful List Accent 3" w:uiPriority="72"/>
+    <w:lsdException w:name="Colorful Grid Accent 3" w:uiPriority="73"/>
+    <w:lsdException w:name="Light Shading Accent 4" w:uiPriority="60"/>
+    <w:lsdException w:name="Light List Accent 4" w:uiPriority="61"/>
+    <w:lsdException w:name="Light Grid Accent 4" w:uiPriority="62"/>
+    <w:lsdException w:name="Medium Shading 1 Accent 4" w:uiPriority="63"/>
+    <w:lsdException w:name="Medium Shading 2 Accent 4" w:uiPriority="64"/>
+    <w:lsdException w:name="Medium List 1 Accent 4" w:uiPriority="65"/>
+    <w:lsdException w:name="Medium List 2 Accent 4" w:uiPriority="66"/>
+    <w:lsdException w:name="Medium Grid 1 Accent 4" w:uiPriority="67"/>
+    <w:lsdException w:name="Medium Grid 2 Accent 4" w:uiPriority="68"/>
+    <w:lsdException w:name="Medium Grid 3 Accent 4" w:uiPriority="69"/>
+    <w:lsdException w:name="Dark List Accent 4" w:uiPriority="70"/>
+    <w:lsdException w:name="Colorful Shading Accent 4" w:uiPriority="71"/>
+    <w:lsdException w:name="Colorful List Accent 4" w:uiPriority="72"/>
+    <w:lsdException w:name="Colorful Grid Accent 4" w:uiPriority="73"/>
+    <w:lsdException w:name="Light Shading Accent 5" w:uiPriority="60"/>
+    <w:lsdException w:name="Light List Accent 5" w:uiPriority="61"/>
+    <w:lsdException w:name="Light Grid Accent 5" w:uiPriority="62"/>
+    <w:lsdException w:name="Medium Shading 1 Accent 5" w:uiPriority="63"/>
+    <w:lsdException w:name="Medium Shading 2 Accent 5" w:uiPriority="64"/>
+    <w:lsdException w:name="Medium List 1 Accent 5" w:uiPriority="65"/>
+    <w:lsdException w:name="Medium List 2 Accent 5" w:uiPriority="66"/>
+    <w:lsdException w:name="Medium Grid 1 Accent 5" w:uiPriority="67"/>
+    <w:lsdException w:name="Medium Grid 2 Accent 5" w:uiPriority="68"/>
+    <w:lsdException w:name="Medium Grid 3 Accent 5" w:uiPriority="69"/>
+    <w:lsdException w:name="Dark List Accent 5" w:uiPriority="70"/>
+    <w:lsdException w:name="Colorful Shading Accent 5" w:uiPriority="71"/>
+    <w:lsdException w:name="Colorful List Accent 5" w:uiPriority="72"/>
+    <w:lsdException w:name="Colorful Grid Accent 5" w:uiPriority="73"/>
+    <w:lsdException w:name="Light Shading Accent 6" w:uiPriority="60"/>
+    <w:lsdException w:name="Light List Accent 6" w:uiPriority="61"/>
+    <w:lsdException w:name="Light Grid Accent 6" w:uiPriority="62"/>
+    <w:lsdException w:name="Medium Shading 1 Accent 6" w:uiPriority="63"/>
+    <w:lsdException w:name="Medium Shading 2 Accent 6" w:uiPriority="64"/>
+    <w:lsdException w:name="Medium List 1 Accent 6" w:uiPriority="65"/>
+    <w:lsdException w:name="Medium List 2 Accent 6" w:uiPriority="66"/>
+    <w:lsdException w:name="Medium Grid 1 Accent 6" w:uiPriority="67"/>
+    <w:lsdException w:name="Medium Grid 2 Accent 6" w:uiPriority="68"/>
+    <w:lsdException w:name="Medium Grid 3 Accent 6" w:uiPriority="69"/>
+    <w:lsdException w:name="Dark List Accent 6" w:uiPriority="70"/>
+    <w:lsdException w:name="Colorful Shading Accent 6" w:uiPriority="71"/>
+    <w:lsdException w:name="Colorful List Accent 6" w:uiPriority="72"/>
+    <w:lsdException w:name="Colorful Grid Accent 6" w:uiPriority="73"/>
+    <w:lsdException w:name="Subtle Emphasis" w:uiPriority="19" w:qFormat="1"/>
+    <w:lsdException w:name="Intense Emphasis" w:uiPriority="21" w:qFormat="1"/>
+    <w:lsdException w:name="Subtle Reference" w:uiPriority="31" w:qFormat="1"/>
+    <w:lsdException w:name="Intense Reference" w:uiPriority="32" w:qFormat="1"/>
+    <w:lsdException w:name="Book Title" w:uiPriority="33" w:qFormat="1"/>
+    <w:lsdException w:name="Bibliography" w:semiHidden="1" w:uiPriority="37" w:unhideWhenUsed="1"/>
+    <w:lsdException w:name="TOC Heading" w:semiHidden="1" w:uiPriority="39" w:unhideWhenUsed="1" w:qFormat="1"/>
+    <w:lsdException w:name="Grid Table Light" w:semiHidden="1" w:unhideWhenUsed="1"/>
+    <w:lsdException w:name="Grid Table 1 Light" w:semiHidden="1" w:unhideWhenUsed="1"/>
+    <w:lsdException w:name="Grid Table 2" w:semiHidden="1" w:unhideWhenUsed="1"/>
+    <w:lsdException w:name="Grid Table 3" w:semiHidden="1" w:unhideWhenUsed="1"/>
+    <w:lsdException w:name="Grid Table 4" w:uiPriority="49"/>
+    <w:lsdException w:name="Grid Table 5 Dark" w:uiPriority="50"/>
+    <w:lsdException w:name="Grid Table 6 Colorful" w:uiPriority="51"/>
+    <w:lsdException w:name="Grid Table 7 Colorful" w:uiPriority="52"/>
+    <w:lsdException w:name="Grid Table 1 Light Accent 1" w:uiPriority="46"/>
+    <w:lsdException w:name="Grid Table 2 Accent 1" w:uiPriority="47"/>
+    <w:lsdException w:name="Grid Table 3 Accent 1" w:uiPriority="48"/>
+    <w:lsdException w:name="Grid Table 4 Accent 1" w:uiPriority="49"/>
+    <w:lsdException w:name="Grid Table 5 Dark Accent 1" w:uiPriority="50"/>
+    <w:lsdException w:name="Grid Table 6 Colorful Accent 1" w:uiPriority="51"/>
+    <w:lsdException w:name="Grid Table 7 Colorful Accent 1" w:uiPriority="52"/>
+    <w:lsdException w:name="Grid Table 1 Light Accent 2" w:uiPriority="46"/>
+    <w:lsdException w:name="Grid Table 2 Accent 2" w:uiPriority="47"/>
+    <w:lsdException w:name="Grid Table 3 Accent 2" w:uiPriority="48"/>
+    <w:lsdException w:name="Grid Table 4 Accent 2" w:uiPriority="49"/>
+    <w:lsdException w:name="Grid Table 5 Dark Accent 2" w:uiPriority="50"/>
+    <w:lsdException w:name="Grid Table 6 Colorful Accent 2" w:uiPriority="51"/>
+    <w:lsdException w:name="Grid Table 7 Colorful Accent 2" w:uiPriority="52"/>
+    <w:lsdException w:name="Grid Table 1 Light Accent 3" w:uiPriority="46"/>
+    <w:lsdException w:name="Grid Table 2 Accent 3" w:uiPriority="47"/>
+    <w:lsdException w:name="Grid Table 3 Accent 3" w:uiPriority="48"/>
+    <w:lsdException w:name="Grid Table 4 Accent 3" w:uiPriority="49"/>
+    <w:lsdException w:name="Grid Table 5 Dark Accent 3" w:uiPriority="50"/>
+    <w:lsdException w:name="Grid Table 6 Colorful Accent 3" w:uiPriority="51"/>
+    <w:lsdException w:name="Grid Table 7 Colorful Accent 3" w:uiPriority="52"/>
+    <w:lsdException w:name="Grid Table 1 Light Accent 4" w:uiPriority="46"/>
+    <w:lsdException w:name="Grid Table 2 Accent 4" w:uiPriority="47"/>
+    <w:lsdException w:name="Grid Table 3 Accent 4" w:uiPriority="48"/>
+    <w:lsdException w:name="Grid Table 4 Accent 4" w:uiPriority="49"/>
+    <w:lsdException w:name="Grid Table 5 Dark Accent 4" w:uiPriority="50"/>
+    <w:lsdException w:name="Grid Table 6 Colorful Accent 4" w:uiPriority="51"/>
+    <w:lsdException w:name="Grid Table 7 Colorful Accent 4" w:uiPriority="52"/>
+    <w:lsdException w:name="Grid Table 1 Light Accent 5" w:uiPriority="46"/>
+    <w:lsdException w:name="Grid Table 2 Accent 5" w:uiPriority="47"/>
+    <w:lsdException w:name="Grid Table 3 Accent 5" w:uiPriority="48"/>
+    <w:lsdException w:name="Grid Table 4 Accent 5" w:uiPriority="49"/>
+    <w:lsdException w:name="Grid Table 5 Dark Accent 5" w:uiPriority="50"/>
+    <w:lsdException w:name="Grid Table 6 Colorful Accent 5" w:uiPriority="51"/>
+    <w:lsdException w:name="Grid Table 7 Colorful Accent 5" w:uiPriority="52"/>
+    <w:lsdException w:name="Grid Table 1 Light Accent 6" w:uiPriority="46"/>
+    <w:lsdException w:name="Grid Table 2 Accent 6" w:uiPriority="47"/>
+    <w:lsdException w:name="Grid Table 3 Accent 6" w:uiPriority="48"/>
+    <w:lsdException w:name="Grid Table 4 Accent 6" w:uiPriority="49"/>
+    <w:lsdException w:name="Grid Table 5 Dark Accent 6" w:uiPriority="50"/>
+    <w:lsdException w:name="Grid Table 6 Colorful Accent 6" w:uiPriority="51"/>
+    <w:lsdException w:name="Grid Table 7 Colorful Accent 6" w:uiPriority="52"/>
+    <w:lsdException w:name="List Table 1 Light" w:uiPriority="46"/>
+    <w:lsdException w:name="List Table 2" w:uiPriority="47"/>
+    <w:lsdException w:name="List Table 3" w:uiPriority="48"/>
+    <w:lsdException w:name="List Table 4" w:uiPriority="49"/>
+    <w:lsdException w:name="List Table 5 Dark" w:uiPriority="50"/>
+    <w:lsdException w:name="List Table 6 Colorful" w:uiPriority="51"/>
+    <w:lsdException w:name="List Table 7 Colorful" w:uiPriority="52"/>
+    <w:lsdException w:name="List Table 1 Light Accent 1" w:uiPriority="46"/>
+    <w:lsdException w:name="List Table 2 Accent 1" w:uiPriority="47"/>
+    <w:lsdException w:name="List Table 3 Accent 1" w:uiPriority="48"/>
+    <w:lsdException w:name="List Table 4 Accent 1" w:uiPriority="49"/>
+    <w:lsdException w:name="List Table 5 Dark Accent 1" w:uiPriority="50"/>
+    <w:lsdException w:name="List Table 6 Colorful Accent 1" w:uiPriority="51"/>
+    <w:lsdException w:name="List Table 7 Colorful Accent 1" w:uiPriority="52"/>
+    <w:lsdException w:name="List Table 1 Light Accent 2" w:uiPriority="46"/>
+    <w:lsdException w:name="List Table 2 Accent 2" w:uiPriority="47"/>
+    <w:lsdException w:name="List Table 3 Accent 2" w:uiPriority="48"/>
+    <w:lsdException w:name="List Table 4 Accent 2" w:uiPriority="49"/>
+    <w:lsdException w:name="List Table 5 Dark Accent 2" w:uiPriority="50"/>
+    <w:lsdException w:name="List Table 6 Colorful Accent 2" w:uiPriority="51"/>
+    <w:lsdException w:name="List Table 7 Colorful Accent 2" w:uiPriority="52"/>
+    <w:lsdException w:name="List Table 1 Light Accent 3" w:uiPriority="46"/>
+    <w:lsdException w:name="List Table 2 Accent 3" w:uiPriority="47"/>
+    <w:lsdException w:name="List Table 3 Accent 3" w:uiPriority="48"/>
+    <w:lsdException w:name="List Table 4 Accent 3" w:uiPriority="49"/>
+    <w:lsdException w:name="List Table 5 Dark Accent 3" w:uiPriority="50"/>
+    <w:lsdException w:name="List Table 6 Colorful Accent 3" w:uiPriority="51"/>
+    <w:lsdException w:name="List Table 7 Colorful Accent 3" w:uiPriority="52"/>
+    <w:lsdException w:name="List Table 1 Light Accent 4" w:uiPriority="46"/>
+    <w:lsdException w:name="List Table 2 Accent 4" w:uiPriority="47"/>
+    <w:lsdException w:name="List Table 3 Accent 4" w:uiPriority="48"/>
+    <w:lsdException w:name="List Table 4 Accent 4" w:uiPriority="49"/>
+    <w:lsdException w:name="List Table 5 Dark Accent 4" w:uiPriority="50"/>
+    <w:lsdException w:name="List Table 6 Colorful Accent 4" w:uiPriority="51"/>
+    <w:lsdException w:name="List Table 7 Colorful Accent 4" w:uiPriority="52"/>
+    <w:lsdException w:name="List Table 1 Light Accent 5" w:uiPriority="46"/>
+    <w:lsdException w:name="List Table 2 Accent 5" w:uiPriority="47"/>
+    <w:lsdException w:name="List Table 3 Accent 5" w:uiPriority="48"/>
+    <w:lsdException w:name="List Table 4 Accent 5" w:uiPriority="49"/>
+    <w:lsdException w:name="List Table 5 Dark Accent 5" w:uiPriority="50"/>
+    <w:lsdException w:name="List Table 6 Colorful Accent 5" w:uiPriority="51"/>
+    <w:lsdException w:name="List Table 7 Colorful Accent 5" w:uiPriority="52"/>
+    <w:lsdException w:name="List Table 1 Light Accent 6" w:uiPriority="46"/>
+    <w:lsdException w:name="List Table 2 Accent 6" w:uiPriority="47"/>
+    <w:lsdException w:name="List Table 3 Accent 6" w:uiPriority="48"/>
+    <w:lsdException w:name="List Table 4 Accent 6" w:uiPriority="49"/>
+    <w:lsdException w:name="List Table 5 Dark Accent 6" w:uiPriority="50"/>
+    <w:lsdException w:name="List Table 6 Colorful Accent 6" w:uiPriority="51"/>
+    <w:lsdException w:name="List Table 7 Colorful Accent 6" w:uiPriority="52"/>
+    <w:lsdException w:name="Mention" w:semiHidden="1" w:unhideWhenUsed="1"/>
+    <w:lsdException w:name="Smart Hyperlink" w:semiHidden="1" w:unhideWhenUsed="1"/>
+    <w:lsdException w:name="Hashtag" w:semiHidden="1" w:unhideWhenUsed="1"/>
+    <w:lsdException w:name="Unresolved Mention" w:semiHidden="1" w:unhideWhenUsed="1"/>
   </w:latentStyles>
   <w:style w:type="paragraph" w:default="1" w:styleId="Normal">
     <w:name w:val="Normal"/>
@@ -5574,7 +5731,6 @@
     <w:uiPriority w:val="59"/>
     <w:rsid w:val="00B8668E"/>
     <w:tblPr>
-      <w:tblInd w:w="0" w:type="dxa"/>
       <w:tblBorders>
         <w:top w:val="single" w:sz="4" w:space="0" w:color="auto"/>
         <w:left w:val="single" w:sz="4" w:space="0" w:color="auto"/>
@@ -5583,462 +5739,6 @@
         <w:insideH w:val="single" w:sz="4" w:space="0" w:color="auto"/>
         <w:insideV w:val="single" w:sz="4" w:space="0" w:color="auto"/>
       </w:tblBorders>
-      <w:tblCellMar>
-        <w:top w:w="0" w:type="dxa"/>
-        <w:left w:w="108" w:type="dxa"/>
-        <w:bottom w:w="0" w:type="dxa"/>
-        <w:right w:w="108" w:type="dxa"/>
-      </w:tblCellMar>
-    </w:tblPr>
-  </w:style>
-  <w:style w:type="paragraph" w:styleId="BalloonText">
-    <w:name w:val="Balloon Text"/>
-    <w:basedOn w:val="Normal"/>
-    <w:link w:val="BalloonTextChar"/>
-    <w:uiPriority w:val="99"/>
-    <w:semiHidden/>
-    <w:unhideWhenUsed/>
-    <w:rsid w:val="00BC65D2"/>
-    <w:rPr>
-      <w:rFonts w:ascii="Lucida Grande" w:hAnsi="Lucida Grande" w:cs="Lucida Grande"/>
-      <w:sz w:val="18"/>
-      <w:szCs w:val="18"/>
-    </w:rPr>
-  </w:style>
-  <w:style w:type="character" w:customStyle="1" w:styleId="BalloonTextChar">
-    <w:name w:val="Balloon Text Char"/>
-    <w:basedOn w:val="DefaultParagraphFont"/>
-    <w:link w:val="BalloonText"/>
-    <w:uiPriority w:val="99"/>
-    <w:semiHidden/>
-    <w:rsid w:val="00BC65D2"/>
-    <w:rPr>
-      <w:rFonts w:ascii="Lucida Grande" w:hAnsi="Lucida Grande" w:cs="Lucida Grande"/>
-      <w:sz w:val="18"/>
-      <w:szCs w:val="18"/>
-    </w:rPr>
-  </w:style>
-  <w:style w:type="character" w:styleId="Hyperlink">
-    <w:name w:val="Hyperlink"/>
-    <w:basedOn w:val="DefaultParagraphFont"/>
-    <w:uiPriority w:val="99"/>
-    <w:unhideWhenUsed/>
-    <w:rsid w:val="00A37E09"/>
-    <w:rPr>
-      <w:color w:val="0000FF" w:themeColor="hyperlink"/>
-      <w:u w:val="single"/>
-    </w:rPr>
-  </w:style>
-  <w:style w:type="character" w:styleId="FollowedHyperlink">
-    <w:name w:val="FollowedHyperlink"/>
-    <w:basedOn w:val="DefaultParagraphFont"/>
-    <w:uiPriority w:val="99"/>
-    <w:semiHidden/>
-    <w:unhideWhenUsed/>
-    <w:rsid w:val="00A37E09"/>
-    <w:rPr>
-      <w:color w:val="800080" w:themeColor="followedHyperlink"/>
-      <w:u w:val="single"/>
-    </w:rPr>
-  </w:style>
-</w:styles>
-</file>
-
-<file path=word/stylesWithEffects.xml><?xml version="1.0" encoding="utf-8"?>
-<w:styles xmlns:wpc="http://schemas.microsoft.com/office/word/2010/wordprocessingCanvas" xmlns:mo="http://schemas.microsoft.com/office/mac/office/2008/main" xmlns:mc="http://schemas.openxmlformats.org/markup-compatibility/2006" xmlns:mv="urn:schemas-microsoft-com:mac:vml" xmlns:o="urn:schemas-microsoft-com:office:office" xmlns:r="http://schemas.openxmlformats.org/officeDocument/2006/relationships" xmlns:m="http://schemas.openxmlformats.org/officeDocument/2006/math" xmlns:v="urn:schemas-microsoft-com:vml" xmlns:wp14="http://schemas.microsoft.com/office/word/2010/wordprocessingDrawing" xmlns:wp="http://schemas.openxmlformats.org/drawingml/2006/wordprocessingDrawing" xmlns:w10="urn:schemas-microsoft-com:office:word" xmlns:w="http://schemas.openxmlformats.org/wordprocessingml/2006/main" xmlns:w14="http://schemas.microsoft.com/office/word/2010/wordml" xmlns:wpg="http://schemas.microsoft.com/office/word/2010/wordprocessingGroup" xmlns:wpi="http://schemas.microsoft.com/office/word/2010/wordprocessingInk" xmlns:wne="http://schemas.microsoft.com/office/word/2006/wordml" xmlns:wps="http://schemas.microsoft.com/office/word/2010/wordprocessingShape" mc:Ignorable="w14 wp14">
-  <w:docDefaults>
-    <w:rPrDefault>
-      <w:rPr>
-        <w:rFonts w:asciiTheme="minorHAnsi" w:eastAsiaTheme="minorEastAsia" w:hAnsiTheme="minorHAnsi" w:cstheme="minorBidi"/>
-        <w:sz w:val="24"/>
-        <w:szCs w:val="24"/>
-        <w:lang w:val="it-IT" w:eastAsia="en-US" w:bidi="ar-SA"/>
-      </w:rPr>
-    </w:rPrDefault>
-    <w:pPrDefault/>
-  </w:docDefaults>
-  <w:latentStyles w:defLockedState="0" w:defUIPriority="99" w:defSemiHidden="1" w:defUnhideWhenUsed="1" w:defQFormat="0" w:count="276">
-    <w:lsdException w:name="Normal" w:semiHidden="0" w:uiPriority="0" w:unhideWhenUsed="0" w:qFormat="1"/>
-    <w:lsdException w:name="heading 1" w:semiHidden="0" w:uiPriority="9" w:unhideWhenUsed="0" w:qFormat="1"/>
-    <w:lsdException w:name="heading 2" w:uiPriority="9" w:qFormat="1"/>
-    <w:lsdException w:name="heading 3" w:uiPriority="9" w:qFormat="1"/>
-    <w:lsdException w:name="heading 4" w:uiPriority="9" w:qFormat="1"/>
-    <w:lsdException w:name="heading 5" w:uiPriority="9" w:qFormat="1"/>
-    <w:lsdException w:name="heading 6" w:uiPriority="9" w:qFormat="1"/>
-    <w:lsdException w:name="heading 7" w:uiPriority="9" w:qFormat="1"/>
-    <w:lsdException w:name="heading 8" w:uiPriority="9" w:qFormat="1"/>
-    <w:lsdException w:name="heading 9" w:uiPriority="9" w:qFormat="1"/>
-    <w:lsdException w:name="toc 1" w:uiPriority="39"/>
-    <w:lsdException w:name="toc 2" w:uiPriority="39"/>
-    <w:lsdException w:name="toc 3" w:uiPriority="39"/>
-    <w:lsdException w:name="toc 4" w:uiPriority="39"/>
-    <w:lsdException w:name="toc 5" w:uiPriority="39"/>
-    <w:lsdException w:name="toc 6" w:uiPriority="39"/>
-    <w:lsdException w:name="toc 7" w:uiPriority="39"/>
-    <w:lsdException w:name="toc 8" w:uiPriority="39"/>
-    <w:lsdException w:name="toc 9" w:uiPriority="39"/>
-    <w:lsdException w:name="caption" w:uiPriority="35" w:qFormat="1"/>
-    <w:lsdException w:name="Title" w:semiHidden="0" w:uiPriority="10" w:unhideWhenUsed="0" w:qFormat="1"/>
-    <w:lsdException w:name="Default Paragraph Font" w:uiPriority="1"/>
-    <w:lsdException w:name="Subtitle" w:semiHidden="0" w:uiPriority="11" w:unhideWhenUsed="0" w:qFormat="1"/>
-    <w:lsdException w:name="Strong" w:semiHidden="0" w:uiPriority="22" w:unhideWhenUsed="0" w:qFormat="1"/>
-    <w:lsdException w:name="Emphasis" w:semiHidden="0" w:uiPriority="20" w:unhideWhenUsed="0" w:qFormat="1"/>
-    <w:lsdException w:name="Table Grid" w:semiHidden="0" w:uiPriority="59" w:unhideWhenUsed="0"/>
-    <w:lsdException w:name="Placeholder Text" w:unhideWhenUsed="0"/>
-    <w:lsdException w:name="No Spacing" w:semiHidden="0" w:uiPriority="1" w:unhideWhenUsed="0" w:qFormat="1"/>
-    <w:lsdException w:name="Light Shading" w:semiHidden="0" w:uiPriority="60" w:unhideWhenUsed="0"/>
-    <w:lsdException w:name="Light List" w:semiHidden="0" w:uiPriority="61" w:unhideWhenUsed="0"/>
-    <w:lsdException w:name="Light Grid" w:semiHidden="0" w:uiPriority="62" w:unhideWhenUsed="0"/>
-    <w:lsdException w:name="Medium Shading 1" w:semiHidden="0" w:uiPriority="63" w:unhideWhenUsed="0"/>
-    <w:lsdException w:name="Medium Shading 2" w:semiHidden="0" w:uiPriority="64" w:unhideWhenUsed="0"/>
-    <w:lsdException w:name="Medium List 1" w:semiHidden="0" w:uiPriority="65" w:unhideWhenUsed="0"/>
-    <w:lsdException w:name="Medium List 2" w:semiHidden="0" w:uiPriority="66" w:unhideWhenUsed="0"/>
-    <w:lsdException w:name="Medium Grid 1" w:semiHidden="0" w:uiPriority="67" w:unhideWhenUsed="0"/>
-    <w:lsdException w:name="Medium Grid 2" w:semiHidden="0" w:uiPriority="68" w:unhideWhenUsed="0"/>
-    <w:lsdException w:name="Medium Grid 3" w:semiHidden="0" w:uiPriority="69" w:unhideWhenUsed="0"/>
-    <w:lsdException w:name="Dark List" w:semiHidden="0" w:uiPriority="70" w:unhideWhenUsed="0"/>
-    <w:lsdException w:name="Colorful Shading" w:semiHidden="0" w:uiPriority="71" w:unhideWhenUsed="0"/>
-    <w:lsdException w:name="Colorful List" w:semiHidden="0" w:uiPriority="72" w:unhideWhenUsed="0"/>
-    <w:lsdException w:name="Colorful Grid" w:semiHidden="0" w:uiPriority="73" w:unhideWhenUsed="0"/>
-    <w:lsdException w:name="Light Shading Accent 1" w:semiHidden="0" w:uiPriority="60" w:unhideWhenUsed="0"/>
-    <w:lsdException w:name="Light List Accent 1" w:semiHidden="0" w:uiPriority="61" w:unhideWhenUsed="0"/>
-    <w:lsdException w:name="Light Grid Accent 1" w:semiHidden="0" w:uiPriority="62" w:unhideWhenUsed="0"/>
-    <w:lsdException w:name="Medium Shading 1 Accent 1" w:semiHidden="0" w:uiPriority="63" w:unhideWhenUsed="0"/>
-    <w:lsdException w:name="Medium Shading 2 Accent 1" w:semiHidden="0" w:uiPriority="64" w:unhideWhenUsed="0"/>
-    <w:lsdException w:name="Medium List 1 Accent 1" w:semiHidden="0" w:uiPriority="65" w:unhideWhenUsed="0"/>
-    <w:lsdException w:name="Revision" w:unhideWhenUsed="0"/>
-    <w:lsdException w:name="List Paragraph" w:semiHidden="0" w:uiPriority="34" w:unhideWhenUsed="0" w:qFormat="1"/>
-    <w:lsdException w:name="Quote" w:semiHidden="0" w:uiPriority="29" w:unhideWhenUsed="0" w:qFormat="1"/>
-    <w:lsdException w:name="Intense Quote" w:semiHidden="0" w:uiPriority="30" w:unhideWhenUsed="0" w:qFormat="1"/>
-    <w:lsdException w:name="Medium List 2 Accent 1" w:semiHidden="0" w:uiPriority="66" w:unhideWhenUsed="0"/>
-    <w:lsdException w:name="Medium Grid 1 Accent 1" w:semiHidden="0" w:uiPriority="67" w:unhideWhenUsed="0"/>
-    <w:lsdException w:name="Medium Grid 2 Accent 1" w:semiHidden="0" w:uiPriority="68" w:unhideWhenUsed="0"/>
-    <w:lsdException w:name="Medium Grid 3 Accent 1" w:semiHidden="0" w:uiPriority="69" w:unhideWhenUsed="0"/>
-    <w:lsdException w:name="Dark List Accent 1" w:semiHidden="0" w:uiPriority="70" w:unhideWhenUsed="0"/>
-    <w:lsdException w:name="Colorful Shading Accent 1" w:semiHidden="0" w:uiPriority="71" w:unhideWhenUsed="0"/>
-    <w:lsdException w:name="Colorful List Accent 1" w:semiHidden="0" w:uiPriority="72" w:unhideWhenUsed="0"/>
-    <w:lsdException w:name="Colorful Grid Accent 1" w:semiHidden="0" w:uiPriority="73" w:unhideWhenUsed="0"/>
-    <w:lsdException w:name="Light Shading Accent 2" w:semiHidden="0" w:uiPriority="60" w:unhideWhenUsed="0"/>
-    <w:lsdException w:name="Light List Accent 2" w:semiHidden="0" w:uiPriority="61" w:unhideWhenUsed="0"/>
-    <w:lsdException w:name="Light Grid Accent 2" w:semiHidden="0" w:uiPriority="62" w:unhideWhenUsed="0"/>
-    <w:lsdException w:name="Medium Shading 1 Accent 2" w:semiHidden="0" w:uiPriority="63" w:unhideWhenUsed="0"/>
-    <w:lsdException w:name="Medium Shading 2 Accent 2" w:semiHidden="0" w:uiPriority="64" w:unhideWhenUsed="0"/>
-    <w:lsdException w:name="Medium List 1 Accent 2" w:semiHidden="0" w:uiPriority="65" w:unhideWhenUsed="0"/>
-    <w:lsdException w:name="Medium List 2 Accent 2" w:semiHidden="0" w:uiPriority="66" w:unhideWhenUsed="0"/>
-    <w:lsdException w:name="Medium Grid 1 Accent 2" w:semiHidden="0" w:uiPriority="67" w:unhideWhenUsed="0"/>
-    <w:lsdException w:name="Medium Grid 2 Accent 2" w:semiHidden="0" w:uiPriority="68" w:unhideWhenUsed="0"/>
-    <w:lsdException w:name="Medium Grid 3 Accent 2" w:semiHidden="0" w:uiPriority="69" w:unhideWhenUsed="0"/>
-    <w:lsdException w:name="Dark List Accent 2" w:semiHidden="0" w:uiPriority="70" w:unhideWhenUsed="0"/>
-    <w:lsdException w:name="Colorful Shading Accent 2" w:semiHidden="0" w:uiPriority="71" w:unhideWhenUsed="0"/>
-    <w:lsdException w:name="Colorful List Accent 2" w:semiHidden="0" w:uiPriority="72" w:unhideWhenUsed="0"/>
-    <w:lsdException w:name="Colorful Grid Accent 2" w:semiHidden="0" w:uiPriority="73" w:unhideWhenUsed="0"/>
-    <w:lsdException w:name="Light Shading Accent 3" w:semiHidden="0" w:uiPriority="60" w:unhideWhenUsed="0"/>
-    <w:lsdException w:name="Light List Accent 3" w:semiHidden="0" w:uiPriority="61" w:unhideWhenUsed="0"/>
-    <w:lsdException w:name="Light Grid Accent 3" w:semiHidden="0" w:uiPriority="62" w:unhideWhenUsed="0"/>
-    <w:lsdException w:name="Medium Shading 1 Accent 3" w:semiHidden="0" w:uiPriority="63" w:unhideWhenUsed="0"/>
-    <w:lsdException w:name="Medium Shading 2 Accent 3" w:semiHidden="0" w:uiPriority="64" w:unhideWhenUsed="0"/>
-    <w:lsdException w:name="Medium List 1 Accent 3" w:semiHidden="0" w:uiPriority="65" w:unhideWhenUsed="0"/>
-    <w:lsdException w:name="Medium List 2 Accent 3" w:semiHidden="0" w:uiPriority="66" w:unhideWhenUsed="0"/>
-    <w:lsdException w:name="Medium Grid 1 Accent 3" w:semiHidden="0" w:uiPriority="67" w:unhideWhenUsed="0"/>
-    <w:lsdException w:name="Medium Grid 2 Accent 3" w:semiHidden="0" w:uiPriority="68" w:unhideWhenUsed="0"/>
-    <w:lsdException w:name="Medium Grid 3 Accent 3" w:semiHidden="0" w:uiPriority="69" w:unhideWhenUsed="0"/>
-    <w:lsdException w:name="Dark List Accent 3" w:semiHidden="0" w:uiPriority="70" w:unhideWhenUsed="0"/>
-    <w:lsdException w:name="Colorful Shading Accent 3" w:semiHidden="0" w:uiPriority="71" w:unhideWhenUsed="0"/>
-    <w:lsdException w:name="Colorful List Accent 3" w:semiHidden="0" w:uiPriority="72" w:unhideWhenUsed="0"/>
-    <w:lsdException w:name="Colorful Grid Accent 3" w:semiHidden="0" w:uiPriority="73" w:unhideWhenUsed="0"/>
-    <w:lsdException w:name="Light Shading Accent 4" w:semiHidden="0" w:uiPriority="60" w:unhideWhenUsed="0"/>
-    <w:lsdException w:name="Light List Accent 4" w:semiHidden="0" w:uiPriority="61" w:unhideWhenUsed="0"/>
-    <w:lsdException w:name="Light Grid Accent 4" w:semiHidden="0" w:uiPriority="62" w:unhideWhenUsed="0"/>
-    <w:lsdException w:name="Medium Shading 1 Accent 4" w:semiHidden="0" w:uiPriority="63" w:unhideWhenUsed="0"/>
-    <w:lsdException w:name="Medium Shading 2 Accent 4" w:semiHidden="0" w:uiPriority="64" w:unhideWhenUsed="0"/>
-    <w:lsdException w:name="Medium List 1 Accent 4" w:semiHidden="0" w:uiPriority="65" w:unhideWhenUsed="0"/>
-    <w:lsdException w:name="Medium List 2 Accent 4" w:semiHidden="0" w:uiPriority="66" w:unhideWhenUsed="0"/>
-    <w:lsdException w:name="Medium Grid 1 Accent 4" w:semiHidden="0" w:uiPriority="67" w:unhideWhenUsed="0"/>
-    <w:lsdException w:name="Medium Grid 2 Accent 4" w:semiHidden="0" w:uiPriority="68" w:unhideWhenUsed="0"/>
-    <w:lsdException w:name="Medium Grid 3 Accent 4" w:semiHidden="0" w:uiPriority="69" w:unhideWhenUsed="0"/>
-    <w:lsdException w:name="Dark List Accent 4" w:semiHidden="0" w:uiPriority="70" w:unhideWhenUsed="0"/>
-    <w:lsdException w:name="Colorful Shading Accent 4" w:semiHidden="0" w:uiPriority="71" w:unhideWhenUsed="0"/>
-    <w:lsdException w:name="Colorful List Accent 4" w:semiHidden="0" w:uiPriority="72" w:unhideWhenUsed="0"/>
-    <w:lsdException w:name="Colorful Grid Accent 4" w:semiHidden="0" w:uiPriority="73" w:unhideWhenUsed="0"/>
-    <w:lsdException w:name="Light Shading Accent 5" w:semiHidden="0" w:uiPriority="60" w:unhideWhenUsed="0"/>
-    <w:lsdException w:name="Light List Accent 5" w:semiHidden="0" w:uiPriority="61" w:unhideWhenUsed="0"/>
-    <w:lsdException w:name="Light Grid Accent 5" w:semiHidden="0" w:uiPriority="62" w:unhideWhenUsed="0"/>
-    <w:lsdException w:name="Medium Shading 1 Accent 5" w:semiHidden="0" w:uiPriority="63" w:unhideWhenUsed="0"/>
-    <w:lsdException w:name="Medium Shading 2 Accent 5" w:semiHidden="0" w:uiPriority="64" w:unhideWhenUsed="0"/>
-    <w:lsdException w:name="Medium List 1 Accent 5" w:semiHidden="0" w:uiPriority="65" w:unhideWhenUsed="0"/>
-    <w:lsdException w:name="Medium List 2 Accent 5" w:semiHidden="0" w:uiPriority="66" w:unhideWhenUsed="0"/>
-    <w:lsdException w:name="Medium Grid 1 Accent 5" w:semiHidden="0" w:uiPriority="67" w:unhideWhenUsed="0"/>
-    <w:lsdException w:name="Medium Grid 2 Accent 5" w:semiHidden="0" w:uiPriority="68" w:unhideWhenUsed="0"/>
-    <w:lsdException w:name="Medium Grid 3 Accent 5" w:semiHidden="0" w:uiPriority="69" w:unhideWhenUsed="0"/>
-    <w:lsdException w:name="Dark List Accent 5" w:semiHidden="0" w:uiPriority="70" w:unhideWhenUsed="0"/>
-    <w:lsdException w:name="Colorful Shading Accent 5" w:semiHidden="0" w:uiPriority="71" w:unhideWhenUsed="0"/>
-    <w:lsdException w:name="Colorful List Accent 5" w:semiHidden="0" w:uiPriority="72" w:unhideWhenUsed="0"/>
-    <w:lsdException w:name="Colorful Grid Accent 5" w:semiHidden="0" w:uiPriority="73" w:unhideWhenUsed="0"/>
-    <w:lsdException w:name="Light Shading Accent 6" w:semiHidden="0" w:uiPriority="60" w:unhideWhenUsed="0"/>
-    <w:lsdException w:name="Light List Accent 6" w:semiHidden="0" w:uiPriority="61" w:unhideWhenUsed="0"/>
-    <w:lsdException w:name="Light Grid Accent 6" w:semiHidden="0" w:uiPriority="62" w:unhideWhenUsed="0"/>
-    <w:lsdException w:name="Medium Shading 1 Accent 6" w:semiHidden="0" w:uiPriority="63" w:unhideWhenUsed="0"/>
-    <w:lsdException w:name="Medium Shading 2 Accent 6" w:semiHidden="0" w:uiPriority="64" w:unhideWhenUsed="0"/>
-    <w:lsdException w:name="Medium List 1 Accent 6" w:semiHidden="0" w:uiPriority="65" w:unhideWhenUsed="0"/>
-    <w:lsdException w:name="Medium List 2 Accent 6" w:semiHidden="0" w:uiPriority="66" w:unhideWhenUsed="0"/>
-    <w:lsdException w:name="Medium Grid 1 Accent 6" w:semiHidden="0" w:uiPriority="67" w:unhideWhenUsed="0"/>
-    <w:lsdException w:name="Medium Grid 2 Accent 6" w:semiHidden="0" w:uiPriority="68" w:unhideWhenUsed="0"/>
-    <w:lsdException w:name="Medium Grid 3 Accent 6" w:semiHidden="0" w:uiPriority="69" w:unhideWhenUsed="0"/>
-    <w:lsdException w:name="Dark List Accent 6" w:semiHidden="0" w:uiPriority="70" w:unhideWhenUsed="0"/>
-    <w:lsdException w:name="Colorful Shading Accent 6" w:semiHidden="0" w:uiPriority="71" w:unhideWhenUsed="0"/>
-    <w:lsdException w:name="Colorful List Accent 6" w:semiHidden="0" w:uiPriority="72" w:unhideWhenUsed="0"/>
-    <w:lsdException w:name="Colorful Grid Accent 6" w:semiHidden="0" w:uiPriority="73" w:unhideWhenUsed="0"/>
-    <w:lsdException w:name="Subtle Emphasis" w:semiHidden="0" w:uiPriority="19" w:unhideWhenUsed="0" w:qFormat="1"/>
-    <w:lsdException w:name="Intense Emphasis" w:semiHidden="0" w:uiPriority="21" w:unhideWhenUsed="0" w:qFormat="1"/>
-    <w:lsdException w:name="Subtle Reference" w:semiHidden="0" w:uiPriority="31" w:unhideWhenUsed="0" w:qFormat="1"/>
-    <w:lsdException w:name="Intense Reference" w:semiHidden="0" w:uiPriority="32" w:unhideWhenUsed="0" w:qFormat="1"/>
-    <w:lsdException w:name="Book Title" w:semiHidden="0" w:uiPriority="33" w:unhideWhenUsed="0" w:qFormat="1"/>
-    <w:lsdException w:name="Bibliography" w:uiPriority="37"/>
-    <w:lsdException w:name="TOC Heading" w:uiPriority="39" w:qFormat="1"/>
-  </w:latentStyles>
-  <w:style w:type="paragraph" w:default="1" w:styleId="Normal">
-    <w:name w:val="Normal"/>
-    <w:qFormat/>
-  </w:style>
-  <w:style w:type="paragraph" w:styleId="Heading1">
-    <w:name w:val="heading 1"/>
-    <w:aliases w:val="Heading 1 - Betta"/>
-    <w:basedOn w:val="Normal"/>
-    <w:next w:val="Normal"/>
-    <w:link w:val="Heading1Char"/>
-    <w:autoRedefine/>
-    <w:uiPriority w:val="9"/>
-    <w:qFormat/>
-    <w:rsid w:val="00566FCB"/>
-    <w:pPr>
-      <w:keepNext/>
-      <w:numPr>
-        <w:numId w:val="9"/>
-      </w:numPr>
-      <w:spacing w:before="240" w:after="60"/>
-      <w:ind w:left="360"/>
-      <w:outlineLvl w:val="0"/>
-    </w:pPr>
-    <w:rPr>
-      <w:rFonts w:asciiTheme="majorHAnsi" w:eastAsiaTheme="majorEastAsia" w:hAnsiTheme="majorHAnsi" w:cstheme="majorBidi"/>
-      <w:b/>
-      <w:bCs/>
-      <w:kern w:val="32"/>
-      <w:sz w:val="32"/>
-      <w:szCs w:val="32"/>
-    </w:rPr>
-  </w:style>
-  <w:style w:type="paragraph" w:styleId="Heading2">
-    <w:name w:val="heading 2"/>
-    <w:aliases w:val="Heading 2 - Betta"/>
-    <w:basedOn w:val="Normal"/>
-    <w:next w:val="Normal"/>
-    <w:link w:val="Heading2Char"/>
-    <w:autoRedefine/>
-    <w:uiPriority w:val="9"/>
-    <w:unhideWhenUsed/>
-    <w:qFormat/>
-    <w:rsid w:val="00EE3462"/>
-    <w:pPr>
-      <w:keepNext/>
-      <w:numPr>
-        <w:ilvl w:val="1"/>
-        <w:numId w:val="10"/>
-      </w:numPr>
-      <w:spacing w:before="240" w:after="60"/>
-      <w:ind w:left="432" w:hanging="432"/>
-      <w:outlineLvl w:val="1"/>
-    </w:pPr>
-    <w:rPr>
-      <w:rFonts w:asciiTheme="majorHAnsi" w:eastAsiaTheme="majorEastAsia" w:hAnsiTheme="majorHAnsi" w:cstheme="majorBidi"/>
-      <w:b/>
-      <w:bCs/>
-      <w:i/>
-      <w:iCs/>
-      <w:noProof/>
-      <w:sz w:val="28"/>
-      <w:szCs w:val="28"/>
-    </w:rPr>
-  </w:style>
-  <w:style w:type="character" w:default="1" w:styleId="DefaultParagraphFont">
-    <w:name w:val="Default Paragraph Font"/>
-    <w:uiPriority w:val="1"/>
-    <w:semiHidden/>
-    <w:unhideWhenUsed/>
-  </w:style>
-  <w:style w:type="table" w:default="1" w:styleId="TableNormal">
-    <w:name w:val="Normal Table"/>
-    <w:uiPriority w:val="99"/>
-    <w:semiHidden/>
-    <w:unhideWhenUsed/>
-    <w:tblPr>
-      <w:tblInd w:w="0" w:type="dxa"/>
-      <w:tblCellMar>
-        <w:top w:w="0" w:type="dxa"/>
-        <w:left w:w="108" w:type="dxa"/>
-        <w:bottom w:w="0" w:type="dxa"/>
-        <w:right w:w="108" w:type="dxa"/>
-      </w:tblCellMar>
-    </w:tblPr>
-  </w:style>
-  <w:style w:type="numbering" w:default="1" w:styleId="NoList">
-    <w:name w:val="No List"/>
-    <w:uiPriority w:val="99"/>
-    <w:semiHidden/>
-    <w:unhideWhenUsed/>
-  </w:style>
-  <w:style w:type="paragraph" w:customStyle="1" w:styleId="Livello1">
-    <w:name w:val="Livello 1"/>
-    <w:basedOn w:val="Normal"/>
-    <w:autoRedefine/>
-    <w:qFormat/>
-    <w:rsid w:val="002A77B3"/>
-    <w:pPr>
-      <w:numPr>
-        <w:numId w:val="2"/>
-      </w:numPr>
-      <w:suppressAutoHyphens/>
-      <w:spacing w:after="200" w:line="276" w:lineRule="auto"/>
-      <w:jc w:val="both"/>
-    </w:pPr>
-    <w:rPr>
-      <w:rFonts w:ascii="Times New Roman Bold" w:eastAsia="ヒラギノ角ゴ Pro W3" w:hAnsi="Times New Roman Bold" w:cs="Times New Roman"/>
-      <w:color w:val="365F91"/>
-      <w:kern w:val="22"/>
-      <w:sz w:val="28"/>
-      <w:szCs w:val="28"/>
-      <w:lang w:eastAsia="hi-IN" w:bidi="hi-IN"/>
-    </w:rPr>
-  </w:style>
-  <w:style w:type="paragraph" w:customStyle="1" w:styleId="Livello2">
-    <w:name w:val="Livello 2"/>
-    <w:basedOn w:val="Heading2"/>
-    <w:autoRedefine/>
-    <w:qFormat/>
-    <w:rsid w:val="002A77B3"/>
-    <w:pPr>
-      <w:suppressAutoHyphens/>
-      <w:spacing w:line="276" w:lineRule="auto"/>
-    </w:pPr>
-    <w:rPr>
-      <w:rFonts w:ascii="Times New Roman" w:eastAsia="ヒラギノ角ゴ Pro W3" w:hAnsi="Times New Roman" w:cs="Times New Roman"/>
-      <w:bCs w:val="0"/>
-      <w:color w:val="365F91" w:themeColor="accent1" w:themeShade="BF"/>
-      <w:kern w:val="1"/>
-      <w:szCs w:val="20"/>
-      <w:lang w:eastAsia="hi-IN" w:bidi="hi-IN"/>
-    </w:rPr>
-  </w:style>
-  <w:style w:type="character" w:customStyle="1" w:styleId="Heading2Char">
-    <w:name w:val="Heading 2 Char"/>
-    <w:aliases w:val="Heading 2 - Betta Char"/>
-    <w:basedOn w:val="DefaultParagraphFont"/>
-    <w:link w:val="Heading2"/>
-    <w:uiPriority w:val="9"/>
-    <w:rsid w:val="00EE3462"/>
-    <w:rPr>
-      <w:rFonts w:asciiTheme="majorHAnsi" w:eastAsiaTheme="majorEastAsia" w:hAnsiTheme="majorHAnsi" w:cstheme="majorBidi"/>
-      <w:b/>
-      <w:bCs/>
-      <w:i/>
-      <w:iCs/>
-      <w:noProof/>
-      <w:sz w:val="28"/>
-      <w:szCs w:val="28"/>
-    </w:rPr>
-  </w:style>
-  <w:style w:type="paragraph" w:customStyle="1" w:styleId="Livello3">
-    <w:name w:val="Livello 3"/>
-    <w:basedOn w:val="Heading2"/>
-    <w:autoRedefine/>
-    <w:qFormat/>
-    <w:rsid w:val="002A77B3"/>
-    <w:pPr>
-      <w:numPr>
-        <w:ilvl w:val="2"/>
-      </w:numPr>
-      <w:tabs>
-        <w:tab w:val="num" w:pos="360"/>
-      </w:tabs>
-      <w:suppressAutoHyphens/>
-      <w:spacing w:line="276" w:lineRule="auto"/>
-      <w:ind w:left="432" w:hanging="432"/>
-    </w:pPr>
-    <w:rPr>
-      <w:rFonts w:ascii="Times New Roman" w:eastAsia="ヒラギノ角ゴ Pro W3" w:hAnsi="Times New Roman" w:cs="Times New Roman"/>
-      <w:bCs w:val="0"/>
-      <w:color w:val="365F91" w:themeColor="accent1" w:themeShade="BF"/>
-      <w:kern w:val="1"/>
-      <w:sz w:val="24"/>
-      <w:szCs w:val="20"/>
-      <w:lang w:eastAsia="hi-IN" w:bidi="hi-IN"/>
-    </w:rPr>
-  </w:style>
-  <w:style w:type="paragraph" w:customStyle="1" w:styleId="Livello4">
-    <w:name w:val="Livello 4"/>
-    <w:basedOn w:val="Livello3"/>
-    <w:autoRedefine/>
-    <w:qFormat/>
-    <w:rsid w:val="002A77B3"/>
-    <w:pPr>
-      <w:numPr>
-        <w:ilvl w:val="3"/>
-      </w:numPr>
-      <w:tabs>
-        <w:tab w:val="left" w:pos="0"/>
-        <w:tab w:val="num" w:pos="360"/>
-      </w:tabs>
-      <w:ind w:left="432" w:hanging="432"/>
-    </w:pPr>
-  </w:style>
-  <w:style w:type="character" w:customStyle="1" w:styleId="Heading1Char">
-    <w:name w:val="Heading 1 Char"/>
-    <w:aliases w:val="Heading 1 - Betta Char"/>
-    <w:basedOn w:val="DefaultParagraphFont"/>
-    <w:link w:val="Heading1"/>
-    <w:uiPriority w:val="9"/>
-    <w:rsid w:val="00566FCB"/>
-    <w:rPr>
-      <w:rFonts w:asciiTheme="majorHAnsi" w:eastAsiaTheme="majorEastAsia" w:hAnsiTheme="majorHAnsi" w:cstheme="majorBidi"/>
-      <w:b/>
-      <w:bCs/>
-      <w:kern w:val="32"/>
-      <w:sz w:val="32"/>
-      <w:szCs w:val="32"/>
-    </w:rPr>
-  </w:style>
-  <w:style w:type="paragraph" w:styleId="ListParagraph">
-    <w:name w:val="List Paragraph"/>
-    <w:basedOn w:val="Normal"/>
-    <w:uiPriority w:val="34"/>
-    <w:qFormat/>
-    <w:rsid w:val="00F2357F"/>
-    <w:pPr>
-      <w:ind w:left="720"/>
-      <w:contextualSpacing/>
-    </w:pPr>
-  </w:style>
-  <w:style w:type="table" w:styleId="TableGrid">
-    <w:name w:val="Table Grid"/>
-    <w:basedOn w:val="TableNormal"/>
-    <w:uiPriority w:val="59"/>
-    <w:rsid w:val="00B8668E"/>
-    <w:tblPr>
-      <w:tblInd w:w="0" w:type="dxa"/>
-      <w:tblBorders>
-        <w:top w:val="single" w:sz="4" w:space="0" w:color="auto"/>
-        <w:left w:val="single" w:sz="4" w:space="0" w:color="auto"/>
-        <w:bottom w:val="single" w:sz="4" w:space="0" w:color="auto"/>
-        <w:right w:val="single" w:sz="4" w:space="0" w:color="auto"/>
-        <w:insideH w:val="single" w:sz="4" w:space="0" w:color="auto"/>
-        <w:insideV w:val="single" w:sz="4" w:space="0" w:color="auto"/>
-      </w:tblBorders>
-      <w:tblCellMar>
-        <w:top w:w="0" w:type="dxa"/>
-        <w:left w:w="108" w:type="dxa"/>
-        <w:bottom w:w="0" w:type="dxa"/>
-        <w:right w:w="108" w:type="dxa"/>
-      </w:tblCellMar>
     </w:tblPr>
   </w:style>
   <w:style w:type="paragraph" w:styleId="BalloonText">

</xml_diff>